<commit_message>
update de medianas y avance del doc
</commit_message>
<xml_diff>
--- a/TP2.docx
+++ b/TP2.docx
@@ -16,7 +16,7 @@
           <w:noProof/>
         </w:rPr>
         <w:drawing>
-          <wp:anchor distT="0" distB="0" distL="114300" distR="114300" simplePos="0" relativeHeight="251653120" behindDoc="0" locked="0" layoutInCell="1" allowOverlap="1" wp14:anchorId="6A00E71F" wp14:editId="21152094">
+          <wp:anchor distT="0" distB="0" distL="114300" distR="114300" simplePos="0" relativeHeight="251639808" behindDoc="0" locked="0" layoutInCell="1" allowOverlap="1" wp14:anchorId="6A00E71F" wp14:editId="10BE680C">
             <wp:simplePos x="0" y="0"/>
             <wp:positionH relativeFrom="margin">
               <wp:align>center</wp:align>
@@ -37,7 +37,7 @@
                     <pic:cNvPicPr/>
                   </pic:nvPicPr>
                   <pic:blipFill>
-                    <a:blip r:embed="rId5">
+                    <a:blip r:embed="rId6">
                       <a:lum/>
                       <a:alphaModFix/>
                     </a:blip>
@@ -761,7 +761,7 @@
         <mc:AlternateContent>
           <mc:Choice Requires="wpg">
             <w:drawing>
-              <wp:anchor distT="0" distB="0" distL="114300" distR="114300" simplePos="0" relativeHeight="251657216" behindDoc="0" locked="0" layoutInCell="1" allowOverlap="1" wp14:anchorId="124352B5" wp14:editId="428F8031">
+              <wp:anchor distT="0" distB="0" distL="114300" distR="114300" simplePos="0" relativeHeight="251643904" behindDoc="0" locked="0" layoutInCell="1" allowOverlap="1" wp14:anchorId="124352B5" wp14:editId="73AA5F82">
                 <wp:simplePos x="0" y="0"/>
                 <wp:positionH relativeFrom="margin">
                   <wp:align>center</wp:align>
@@ -794,7 +794,7 @@
                           </pic:cNvPicPr>
                         </pic:nvPicPr>
                         <pic:blipFill>
-                          <a:blip r:embed="rId6">
+                          <a:blip r:embed="rId7">
                             <a:extLst>
                               <a:ext uri="{28A0092B-C50C-407E-A947-70E740481C1C}">
                                 <a14:useLocalDpi xmlns:a14="http://schemas.microsoft.com/office/drawing/2010/main" val="0"/>
@@ -923,7 +923,7 @@
           </mc:Choice>
           <mc:Fallback>
             <w:pict>
-              <v:group w14:anchorId="124352B5" id="Grupo 1" o:spid="_x0000_s1026" style="position:absolute;margin-left:0;margin-top:91.3pt;width:276.1pt;height:314.3pt;z-index:251657216;mso-position-horizontal:center;mso-position-horizontal-relative:margin;mso-width-relative:margin;mso-height-relative:margin" coordorigin="-1033" coordsize="35065,39916" o:gfxdata="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">
+              <v:group w14:anchorId="124352B5" id="Grupo 1" o:spid="_x0000_s1026" style="position:absolute;margin-left:0;margin-top:91.3pt;width:276.1pt;height:314.3pt;z-index:251643904;mso-position-horizontal:center;mso-position-horizontal-relative:margin;mso-width-relative:margin;mso-height-relative:margin" coordorigin="-1033" coordsize="35065,39916" o:gfxdata="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">
                 <v:shapetype id="_x0000_t75" coordsize="21600,21600" o:spt="75" o:preferrelative="t" path="m@4@5l@4@11@9@11@9@5xe" filled="f" stroked="f">
                   <v:stroke joinstyle="miter"/>
                   <v:formulas>
@@ -944,7 +944,7 @@
                   <o:lock v:ext="edit" aspectratio="t"/>
                 </v:shapetype>
                 <v:shape id="Imagen 1" o:spid="_x0000_s1027" type="#_x0000_t75" alt="Una captura de pantalla de un celular&#10;&#10;Descripción generada automáticamente" style="position:absolute;width:32880;height:35382;visibility:visible;mso-wrap-style:square" o:gfxdata="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">
-                  <v:imagedata r:id="rId7" o:title="Una captura de pantalla de un celular&#10;&#10;Descripción generada automáticamente"/>
+                  <v:imagedata r:id="rId8" o:title="Una captura de pantalla de un celular&#10;&#10;Descripción generada automáticamente"/>
                 </v:shape>
                 <v:shapetype id="_x0000_t202" coordsize="21600,21600" o:spt="202" path="m,l,21600r21600,l21600,xe">
                   <v:stroke joinstyle="miter"/>
@@ -1566,7 +1566,7 @@
         <mc:AlternateContent>
           <mc:Choice Requires="wpg">
             <w:drawing>
-              <wp:anchor distT="0" distB="0" distL="114300" distR="114300" simplePos="0" relativeHeight="251661312" behindDoc="0" locked="0" layoutInCell="1" allowOverlap="1" wp14:anchorId="2D0065C9" wp14:editId="1635BB02">
+              <wp:anchor distT="0" distB="0" distL="114300" distR="114300" simplePos="0" relativeHeight="251648000" behindDoc="0" locked="0" layoutInCell="1" allowOverlap="1" wp14:anchorId="2D0065C9" wp14:editId="6A1F058B">
                 <wp:simplePos x="0" y="0"/>
                 <wp:positionH relativeFrom="margin">
                   <wp:posOffset>1510665</wp:posOffset>
@@ -1599,7 +1599,7 @@
                           </pic:cNvPicPr>
                         </pic:nvPicPr>
                         <pic:blipFill>
-                          <a:blip r:embed="rId8">
+                          <a:blip r:embed="rId9">
                             <a:extLst>
                               <a:ext uri="{28A0092B-C50C-407E-A947-70E740481C1C}">
                                 <a14:useLocalDpi xmlns:a14="http://schemas.microsoft.com/office/drawing/2010/main" val="0"/>
@@ -1650,12 +1650,18 @@
                               </w:pPr>
                               <w:bookmarkStart w:id="4" w:name="_Ref168066094"/>
                               <w:r>
+                                <w:rPr>
+                                  <w:lang w:val="es-AR"/>
+                                </w:rPr>
                                 <w:t xml:space="preserve">Fig. </w:t>
                               </w:r>
                               <w:r>
                                 <w:fldChar w:fldCharType="begin"/>
                               </w:r>
                               <w:r>
+                                <w:rPr>
+                                  <w:lang w:val="es-AR"/>
+                                </w:rPr>
                                 <w:instrText xml:space="preserve"> SEQ Fig. \* ARABIC </w:instrText>
                               </w:r>
                               <w:r>
@@ -1702,9 +1708,9 @@
           </mc:Choice>
           <mc:Fallback>
             <w:pict>
-              <v:group w14:anchorId="2D0065C9" id="_x0000_s1029" style="position:absolute;margin-left:118.95pt;margin-top:64.65pt;width:213.4pt;height:224.75pt;z-index:251661312;mso-position-horizontal-relative:margin" coordsize="27101,28543" o:gfxdata="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">
+              <v:group w14:anchorId="2D0065C9" id="_x0000_s1029" style="position:absolute;margin-left:118.95pt;margin-top:64.65pt;width:213.4pt;height:224.75pt;z-index:251648000;mso-position-horizontal-relative:margin" coordsize="27101,28543" o:gfxdata="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">
                 <v:shape id="Imagen 1" o:spid="_x0000_s1030" type="#_x0000_t75" alt="Histograma&#10;&#10;Descripción generada automáticamente" style="position:absolute;width:27101;height:23945;visibility:visible;mso-wrap-style:square" o:gfxdata="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">
-                  <v:imagedata r:id="rId9" o:title="Histograma&#10;&#10;Descripción generada automáticamente"/>
+                  <v:imagedata r:id="rId10" o:title="Histograma&#10;&#10;Descripción generada automáticamente"/>
                 </v:shape>
                 <v:shape id="Cuadro de texto 1" o:spid="_x0000_s1031" type="#_x0000_t202" style="position:absolute;top:24485;width:27101;height:4058;visibility:visible;mso-wrap-style:square;v-text-anchor:top" o:gfxdata="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" stroked="f">
                   <v:textbox style="mso-fit-shape-to-text:t" inset="0,0,0,0">
@@ -1719,12 +1725,18 @@
                         </w:pPr>
                         <w:bookmarkStart w:id="5" w:name="_Ref168066094"/>
                         <w:r>
+                          <w:rPr>
+                            <w:lang w:val="es-AR"/>
+                          </w:rPr>
                           <w:t xml:space="preserve">Fig. </w:t>
                         </w:r>
                         <w:r>
                           <w:fldChar w:fldCharType="begin"/>
                         </w:r>
                         <w:r>
+                          <w:rPr>
+                            <w:lang w:val="es-AR"/>
+                          </w:rPr>
                           <w:instrText xml:space="preserve"> SEQ Fig. \* ARABIC </w:instrText>
                         </w:r>
                         <w:r>
@@ -1809,13 +1821,7 @@
         <w:rPr>
           <w:lang w:val="es-AR" w:eastAsia="en-US" w:bidi="ar-SA"/>
         </w:rPr>
-        <w:t>(</w:t>
-      </w:r>
-      <w:r>
-        <w:rPr>
-          <w:lang w:val="es-AR" w:eastAsia="en-US" w:bidi="ar-SA"/>
-        </w:rPr>
-        <w:t xml:space="preserve">como se puede apreciar en la </w:t>
+        <w:t xml:space="preserve">(como se puede apreciar en la </w:t>
       </w:r>
       <w:r>
         <w:rPr>
@@ -1863,13 +1869,7 @@
         <w:rPr>
           <w:lang w:val="es-AR" w:eastAsia="en-US" w:bidi="ar-SA"/>
         </w:rPr>
-        <w:t>)</w:t>
-      </w:r>
-      <w:r>
-        <w:rPr>
-          <w:lang w:val="es-AR" w:eastAsia="en-US" w:bidi="ar-SA"/>
-        </w:rPr>
-        <w:t>.</w:t>
+        <w:t>).</w:t>
       </w:r>
     </w:p>
     <w:p>
@@ -1899,24 +1899,231 @@
       </w:pPr>
       <w:r>
         <w:rPr>
+          <w:lang w:val="es-AR" w:eastAsia="en-US" w:bidi="ar-SA"/>
+        </w:rPr>
+        <w:lastRenderedPageBreak/>
+        <w:t xml:space="preserve">Se utilizó la observación utilizada en la </w:t>
+      </w:r>
+      <w:r>
+        <w:rPr>
+          <w:lang w:val="es-AR" w:eastAsia="en-US" w:bidi="ar-SA"/>
+        </w:rPr>
+        <w:fldChar w:fldCharType="begin"/>
+      </w:r>
+      <w:r>
+        <w:rPr>
+          <w:lang w:val="es-AR" w:eastAsia="en-US" w:bidi="ar-SA"/>
+        </w:rPr>
+        <w:instrText xml:space="preserve"> REF _Ref168066094 \h </w:instrText>
+      </w:r>
+      <w:r>
+        <w:rPr>
+          <w:lang w:val="es-AR" w:eastAsia="en-US" w:bidi="ar-SA"/>
+        </w:rPr>
+      </w:r>
+      <w:r>
+        <w:rPr>
+          <w:lang w:val="es-AR" w:eastAsia="en-US" w:bidi="ar-SA"/>
+        </w:rPr>
+        <w:fldChar w:fldCharType="separate"/>
+      </w:r>
+      <w:r>
+        <w:rPr>
+          <w:lang w:val="es-AR"/>
+        </w:rPr>
+        <w:t xml:space="preserve">Fig. </w:t>
+      </w:r>
+      <w:r>
+        <w:rPr>
           <w:noProof/>
+          <w:lang w:val="es-AR"/>
+        </w:rPr>
+        <w:t>2</w:t>
+      </w:r>
+      <w:r>
+        <w:rPr>
+          <w:lang w:val="es-AR" w:eastAsia="en-US" w:bidi="ar-SA"/>
+        </w:rPr>
+        <w:fldChar w:fldCharType="end"/>
+      </w:r>
+      <w:r>
+        <w:rPr>
+          <w:lang w:val="es-AR" w:eastAsia="en-US" w:bidi="ar-SA"/>
+        </w:rPr>
+        <w:t xml:space="preserve"> para deducirlo, ya que se sabe que una “Y” debería contar,</w:t>
+      </w:r>
+      <w:r>
+        <w:rPr>
+          <w:lang w:val="es-AR" w:eastAsia="en-US" w:bidi="ar-SA"/>
+        </w:rPr>
+        <w:t xml:space="preserve"> por </w:t>
+      </w:r>
+      <w:proofErr w:type="gramStart"/>
+      <w:r>
+        <w:rPr>
+          <w:lang w:val="es-AR" w:eastAsia="en-US" w:bidi="ar-SA"/>
+        </w:rPr>
+        <w:t>ejemplo</w:t>
+      </w:r>
+      <w:proofErr w:type="gramEnd"/>
+      <w:r>
+        <w:rPr>
+          <w:lang w:val="es-AR" w:eastAsia="en-US" w:bidi="ar-SA"/>
+        </w:rPr>
+        <w:t xml:space="preserve"> en la cuarta fila</w:t>
+      </w:r>
+      <w:r>
+        <w:rPr>
+          <w:lang w:val="es-AR" w:eastAsia="en-US" w:bidi="ar-SA"/>
+        </w:rPr>
+        <w:t xml:space="preserve">, con dos picos de intensidad separados por un vacío. </w:t>
+      </w:r>
+      <w:r>
+        <w:rPr>
+          <w:lang w:val="es-AR" w:eastAsia="en-US" w:bidi="ar-SA"/>
+        </w:rPr>
+        <w:t xml:space="preserve">En efecto, se </w:t>
+      </w:r>
+      <w:r>
+        <w:rPr>
+          <w:lang w:val="es-AR" w:eastAsia="en-US" w:bidi="ar-SA"/>
+        </w:rPr>
+        <w:t xml:space="preserve">ve en la </w:t>
+      </w:r>
+      <w:r>
+        <w:rPr>
+          <w:lang w:val="es-AR" w:eastAsia="en-US" w:bidi="ar-SA"/>
+        </w:rPr>
+        <w:fldChar w:fldCharType="begin"/>
+      </w:r>
+      <w:r>
+        <w:rPr>
+          <w:lang w:val="es-AR" w:eastAsia="en-US" w:bidi="ar-SA"/>
+        </w:rPr>
+        <w:instrText xml:space="preserve"> REF _Ref168068240 \h </w:instrText>
+      </w:r>
+      <w:r>
+        <w:rPr>
+          <w:lang w:val="es-AR" w:eastAsia="en-US" w:bidi="ar-SA"/>
+        </w:rPr>
+      </w:r>
+      <w:r>
+        <w:rPr>
+          <w:lang w:val="es-AR" w:eastAsia="en-US" w:bidi="ar-SA"/>
+        </w:rPr>
+        <w:fldChar w:fldCharType="separate"/>
+      </w:r>
+      <w:r>
+        <w:rPr>
+          <w:lang w:val="es-AR"/>
+        </w:rPr>
+        <w:t xml:space="preserve">Fig. </w:t>
+      </w:r>
+      <w:r>
+        <w:rPr>
+          <w:noProof/>
+          <w:lang w:val="es-AR"/>
+        </w:rPr>
+        <w:t>3</w:t>
+      </w:r>
+      <w:r>
+        <w:rPr>
+          <w:lang w:val="es-AR" w:eastAsia="en-US" w:bidi="ar-SA"/>
+        </w:rPr>
+        <w:fldChar w:fldCharType="end"/>
+      </w:r>
+      <w:r>
+        <w:rPr>
+          <w:lang w:val="es-AR" w:eastAsia="en-US" w:bidi="ar-SA"/>
+        </w:rPr>
+        <w:t xml:space="preserve"> que no coinciden </w:t>
+      </w:r>
+      <w:r>
+        <w:rPr>
+          <w:lang w:val="es-AR" w:eastAsia="en-US" w:bidi="ar-SA"/>
+        </w:rPr>
+        <w:t xml:space="preserve">las intensidades de los valores correspondientes a la fila 4 de la figura anterior, </w:t>
+      </w:r>
+      <w:r>
+        <w:rPr>
+          <w:lang w:val="es-AR" w:eastAsia="en-US" w:bidi="ar-SA"/>
+        </w:rPr>
+        <w:t xml:space="preserve">y a los valores 112 a 139 (es decir, los que corresponderían a la cuarta fila, si la base estuviese ordenada de fila en fila). </w:t>
+      </w:r>
+      <w:r>
+        <w:rPr>
+          <w:lang w:val="es-AR" w:eastAsia="en-US" w:bidi="ar-SA"/>
+        </w:rPr>
+        <w:t xml:space="preserve">No obstante, este último gráfico sí coincide con las intensidades de la cuarta columna de la </w:t>
+      </w:r>
+      <w:r>
+        <w:rPr>
+          <w:lang w:val="es-AR" w:eastAsia="en-US" w:bidi="ar-SA"/>
+        </w:rPr>
+        <w:fldChar w:fldCharType="begin"/>
+      </w:r>
+      <w:r>
+        <w:rPr>
+          <w:lang w:val="es-AR" w:eastAsia="en-US" w:bidi="ar-SA"/>
+        </w:rPr>
+        <w:instrText xml:space="preserve"> REF _Ref168066094 \h </w:instrText>
+      </w:r>
+      <w:r>
+        <w:rPr>
+          <w:lang w:val="es-AR" w:eastAsia="en-US" w:bidi="ar-SA"/>
+        </w:rPr>
+      </w:r>
+      <w:r>
+        <w:rPr>
+          <w:lang w:val="es-AR" w:eastAsia="en-US" w:bidi="ar-SA"/>
+        </w:rPr>
+        <w:fldChar w:fldCharType="separate"/>
+      </w:r>
+      <w:r>
+        <w:rPr>
+          <w:lang w:val="es-AR"/>
+        </w:rPr>
+        <w:t xml:space="preserve">Fig. </w:t>
+      </w:r>
+      <w:r>
+        <w:rPr>
+          <w:noProof/>
+          <w:lang w:val="es-AR"/>
+        </w:rPr>
+        <w:t>2</w:t>
+      </w:r>
+      <w:r>
+        <w:rPr>
+          <w:lang w:val="es-AR" w:eastAsia="en-US" w:bidi="ar-SA"/>
+        </w:rPr>
+        <w:fldChar w:fldCharType="end"/>
+      </w:r>
+    </w:p>
+    <w:p>
+      <w:pPr>
+        <w:rPr>
+          <w:lang w:val="es-AR" w:eastAsia="en-US" w:bidi="ar-SA"/>
+        </w:rPr>
+      </w:pPr>
+      <w:r>
+        <w:rPr>
+          <w:noProof/>
           <w:lang w:val="es-AR" w:eastAsia="en-US" w:bidi="ar-SA"/>
           <w14:ligatures w14:val="standardContextual"/>
         </w:rPr>
-        <w:lastRenderedPageBreak/>
         <mc:AlternateContent>
           <mc:Choice Requires="wpg">
             <w:drawing>
-              <wp:anchor distT="0" distB="0" distL="114300" distR="114300" simplePos="0" relativeHeight="251667456" behindDoc="0" locked="0" layoutInCell="1" allowOverlap="1" wp14:anchorId="6969578F" wp14:editId="6F892E85">
+              <wp:anchor distT="0" distB="0" distL="114300" distR="114300" simplePos="0" relativeHeight="251654144" behindDoc="0" locked="0" layoutInCell="1" allowOverlap="1" wp14:anchorId="6969578F" wp14:editId="4324A77F">
                 <wp:simplePos x="0" y="0"/>
                 <wp:positionH relativeFrom="margin">
-                  <wp:posOffset>651510</wp:posOffset>
+                  <wp:align>center</wp:align>
                 </wp:positionH>
                 <wp:positionV relativeFrom="paragraph">
-                  <wp:posOffset>1131266</wp:posOffset>
+                  <wp:posOffset>491738</wp:posOffset>
                 </wp:positionV>
-                <wp:extent cx="4428656" cy="3371215"/>
-                <wp:effectExtent l="0" t="0" r="0" b="635"/>
+                <wp:extent cx="3887470" cy="2941955"/>
+                <wp:effectExtent l="0" t="0" r="0" b="0"/>
                 <wp:wrapTopAndBottom/>
                 <wp:docPr id="714143095" name="Grupo 3"/>
                 <wp:cNvGraphicFramePr/>
@@ -1927,7 +2134,7 @@
                       <wpg:grpSpPr>
                         <a:xfrm>
                           <a:off x="0" y="0"/>
-                          <a:ext cx="4428656" cy="3371215"/>
+                          <a:ext cx="3887470" cy="2941955"/>
                           <a:chOff x="0" y="0"/>
                           <a:chExt cx="4428656" cy="3371215"/>
                         </a:xfrm>
@@ -1951,7 +2158,7 @@
                             </pic:cNvPicPr>
                           </pic:nvPicPr>
                           <pic:blipFill>
-                            <a:blip r:embed="rId10">
+                            <a:blip r:embed="rId11">
                               <a:extLst>
                                 <a:ext uri="{28A0092B-C50C-407E-A947-70E740481C1C}">
                                   <a14:useLocalDpi xmlns:a14="http://schemas.microsoft.com/office/drawing/2010/main" val="0"/>
@@ -1980,7 +2187,7 @@
                             </pic:cNvPicPr>
                           </pic:nvPicPr>
                           <pic:blipFill>
-                            <a:blip r:embed="rId11">
+                            <a:blip r:embed="rId12">
                               <a:extLst>
                                 <a:ext uri="{28A0092B-C50C-407E-A947-70E740481C1C}">
                                   <a14:useLocalDpi xmlns:a14="http://schemas.microsoft.com/office/drawing/2010/main" val="0"/>
@@ -2034,12 +2241,18 @@
                               </w:pPr>
                               <w:bookmarkStart w:id="6" w:name="_Ref168068240"/>
                               <w:r>
+                                <w:rPr>
+                                  <w:lang w:val="es-AR"/>
+                                </w:rPr>
                                 <w:t xml:space="preserve">Fig. </w:t>
                               </w:r>
                               <w:r>
                                 <w:fldChar w:fldCharType="begin"/>
                               </w:r>
                               <w:r>
+                                <w:rPr>
+                                  <w:lang w:val="es-AR"/>
+                                </w:rPr>
                                 <w:instrText xml:space="preserve"> SEQ Fig. \* ARABIC </w:instrText>
                               </w:r>
                               <w:r>
@@ -2078,18 +2291,12 @@
                                 <w:rPr>
                                   <w:lang w:val="es-AR"/>
                                 </w:rPr>
-                                <w:instrText xml:space="preserve"> REF _Ref168066094 \h </w:instrText>
+                                <w:instrText xml:space="preserve"> REF _Ref168066094 \h  \* MERGEFORMAT </w:instrText>
                               </w:r>
                               <w:r>
                                 <w:rPr>
                                   <w:lang w:val="es-AR"/>
                                 </w:rPr>
-                              </w:r>
-                              <w:r>
-                                <w:rPr>
-                                  <w:lang w:val="es-AR"/>
-                                </w:rPr>
-                                <w:instrText xml:space="preserve"> \* MERGEFORMAT </w:instrText>
                               </w:r>
                               <w:r>
                                 <w:rPr>
@@ -2141,28 +2348,34 @@
                           <a:prstTxWarp prst="textNoShape">
                             <a:avLst/>
                           </a:prstTxWarp>
-                          <a:spAutoFit/>
+                          <a:noAutofit/>
                         </wps:bodyPr>
                       </wps:wsp>
                     </wpg:wgp>
                   </a:graphicData>
                 </a:graphic>
+                <wp14:sizeRelH relativeFrom="margin">
+                  <wp14:pctWidth>0</wp14:pctWidth>
+                </wp14:sizeRelH>
+                <wp14:sizeRelV relativeFrom="margin">
+                  <wp14:pctHeight>0</wp14:pctHeight>
+                </wp14:sizeRelV>
               </wp:anchor>
             </w:drawing>
           </mc:Choice>
           <mc:Fallback>
             <w:pict>
-              <v:group w14:anchorId="6969578F" id="Grupo 3" o:spid="_x0000_s1032" style="position:absolute;margin-left:51.3pt;margin-top:89.1pt;width:348.7pt;height:265.45pt;z-index:251667456;mso-position-horizontal-relative:margin" coordsize="44286,33712" o:gfxdata="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">
-                <v:group id="Grupo 2" o:spid="_x0000_s1033" style="position:absolute;width:44286;height:29095" coordsize="44286,29095" o:gfxdata="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">
+              <v:group w14:anchorId="6969578F" id="Grupo 3" o:spid="_x0000_s1032" style="position:absolute;margin-left:0;margin-top:38.7pt;width:306.1pt;height:231.65pt;z-index:251654144;mso-position-horizontal:center;mso-position-horizontal-relative:margin;mso-width-relative:margin;mso-height-relative:margin" coordsize="44286,33712" o:gfxdata="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">
+                <v:group id="_x0000_s1033" style="position:absolute;width:44286;height:29095" coordsize="44286,29095" o:gfxdata="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">
                   <v:shape id="Imagen 1" o:spid="_x0000_s1034" type="#_x0000_t75" alt="Gráfico, Gráfico de líneas&#10;&#10;Descripción generada automáticamente" style="position:absolute;width:21386;height:29095;visibility:visible;mso-wrap-style:square" o:gfxdata="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">
-                    <v:imagedata r:id="rId12" o:title="Gráfico, Gráfico de líneas&#10;&#10;Descripción generada automáticamente"/>
+                    <v:imagedata r:id="rId13" o:title="Gráfico, Gráfico de líneas&#10;&#10;Descripción generada automáticamente"/>
                   </v:shape>
                   <v:shape id="Imagen 1" o:spid="_x0000_s1035" type="#_x0000_t75" alt="Gráfico&#10;&#10;Descripción generada automáticamente" style="position:absolute;left:22899;width:21387;height:28956;visibility:visible;mso-wrap-style:square" o:gfxdata="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">
-                    <v:imagedata r:id="rId13" o:title="Gráfico&#10;&#10;Descripción generada automáticamente"/>
+                    <v:imagedata r:id="rId14" o:title="Gráfico&#10;&#10;Descripción generada automáticamente"/>
                   </v:shape>
                 </v:group>
-                <v:shape id="Cuadro de texto 1" o:spid="_x0000_s1036" type="#_x0000_t202" style="position:absolute;top:29654;width:44284;height:4058;visibility:visible;mso-wrap-style:square;v-text-anchor:top" o:gfxdata="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" stroked="f">
-                  <v:textbox style="mso-fit-shape-to-text:t" inset="0,0,0,0">
+                <v:shape id="Cuadro de texto 1" o:spid="_x0000_s1036" type="#_x0000_t202" style="position:absolute;top:29654;width:44284;height:4058;visibility:visible;mso-wrap-style:square;v-text-anchor:top" o:gfxdata="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" stroked="f">
+                  <v:textbox inset="0,0,0,0">
                     <w:txbxContent>
                       <w:p>
                         <w:pPr>
@@ -2176,12 +2389,18 @@
                         </w:pPr>
                         <w:bookmarkStart w:id="7" w:name="_Ref168068240"/>
                         <w:r>
+                          <w:rPr>
+                            <w:lang w:val="es-AR"/>
+                          </w:rPr>
                           <w:t xml:space="preserve">Fig. </w:t>
                         </w:r>
                         <w:r>
                           <w:fldChar w:fldCharType="begin"/>
                         </w:r>
                         <w:r>
+                          <w:rPr>
+                            <w:lang w:val="es-AR"/>
+                          </w:rPr>
                           <w:instrText xml:space="preserve"> SEQ Fig. \* ARABIC </w:instrText>
                         </w:r>
                         <w:r>
@@ -2220,18 +2439,12 @@
                           <w:rPr>
                             <w:lang w:val="es-AR"/>
                           </w:rPr>
-                          <w:instrText xml:space="preserve"> REF _Ref168066094 \h </w:instrText>
+                          <w:instrText xml:space="preserve"> REF _Ref168066094 \h  \* MERGEFORMAT </w:instrText>
                         </w:r>
                         <w:r>
                           <w:rPr>
                             <w:lang w:val="es-AR"/>
                           </w:rPr>
-                        </w:r>
-                        <w:r>
-                          <w:rPr>
-                            <w:lang w:val="es-AR"/>
-                          </w:rPr>
-                          <w:instrText xml:space="preserve"> \* MERGEFORMAT </w:instrText>
                         </w:r>
                         <w:r>
                           <w:rPr>
@@ -2290,375 +2503,43 @@
         <w:rPr>
           <w:lang w:val="es-AR" w:eastAsia="en-US" w:bidi="ar-SA"/>
         </w:rPr>
-        <w:t xml:space="preserve">Se utilizó la observación utilizada en la </w:t>
-      </w:r>
-      <w:r>
-        <w:rPr>
-          <w:lang w:val="es-AR" w:eastAsia="en-US" w:bidi="ar-SA"/>
-        </w:rPr>
-        <w:fldChar w:fldCharType="begin"/>
-      </w:r>
-      <w:r>
-        <w:rPr>
-          <w:lang w:val="es-AR" w:eastAsia="en-US" w:bidi="ar-SA"/>
-        </w:rPr>
-        <w:instrText xml:space="preserve"> REF _Ref168066094 \h </w:instrText>
-      </w:r>
-      <w:r>
-        <w:rPr>
-          <w:lang w:val="es-AR" w:eastAsia="en-US" w:bidi="ar-SA"/>
-        </w:rPr>
-      </w:r>
-      <w:r>
-        <w:rPr>
-          <w:lang w:val="es-AR" w:eastAsia="en-US" w:bidi="ar-SA"/>
-        </w:rPr>
-        <w:fldChar w:fldCharType="separate"/>
-      </w:r>
-      <w:r>
-        <w:rPr>
-          <w:lang w:val="es-AR"/>
-        </w:rPr>
-        <w:t xml:space="preserve">Fig. </w:t>
-      </w:r>
+        <w:t>Habiendo concluido que los datos de la base estaban ordenados de “columna en columna”, se renombraron las variables con su número de fila y columna para su posterior análisis.</w:t>
+      </w:r>
+    </w:p>
+    <w:p>
+      <w:pPr>
+        <w:rPr>
+          <w:lang w:val="es-AR" w:eastAsia="en-US" w:bidi="ar-SA"/>
+        </w:rPr>
+      </w:pPr>
+    </w:p>
+    <w:p>
+      <w:pPr>
+        <w:rPr>
+          <w:lang w:val="es-AR" w:eastAsia="en-US" w:bidi="ar-SA"/>
+        </w:rPr>
+      </w:pPr>
       <w:r>
         <w:rPr>
           <w:noProof/>
-          <w:lang w:val="es-AR"/>
-        </w:rPr>
-        <w:t>2</w:t>
-      </w:r>
-      <w:r>
-        <w:rPr>
-          <w:lang w:val="es-AR" w:eastAsia="en-US" w:bidi="ar-SA"/>
-        </w:rPr>
-        <w:fldChar w:fldCharType="end"/>
-      </w:r>
-      <w:r>
-        <w:rPr>
-          <w:lang w:val="es-AR" w:eastAsia="en-US" w:bidi="ar-SA"/>
-        </w:rPr>
-        <w:t xml:space="preserve"> para deducirlo, ya que se sabe que una “Y” debería contar,</w:t>
-      </w:r>
-      <w:r>
-        <w:rPr>
-          <w:lang w:val="es-AR" w:eastAsia="en-US" w:bidi="ar-SA"/>
-        </w:rPr>
-        <w:t xml:space="preserve"> por ejemplo en la cuarta fila</w:t>
-      </w:r>
-      <w:r>
-        <w:rPr>
-          <w:lang w:val="es-AR" w:eastAsia="en-US" w:bidi="ar-SA"/>
-        </w:rPr>
-        <w:t xml:space="preserve">, con dos picos de intensidad separados por un vacío. </w:t>
-      </w:r>
-      <w:r>
-        <w:rPr>
-          <w:lang w:val="es-AR" w:eastAsia="en-US" w:bidi="ar-SA"/>
-        </w:rPr>
-        <w:t xml:space="preserve">En efecto, se </w:t>
-      </w:r>
-      <w:r>
-        <w:rPr>
-          <w:lang w:val="es-AR" w:eastAsia="en-US" w:bidi="ar-SA"/>
-        </w:rPr>
-        <w:t xml:space="preserve">ve en la </w:t>
-      </w:r>
-      <w:r>
-        <w:rPr>
-          <w:lang w:val="es-AR" w:eastAsia="en-US" w:bidi="ar-SA"/>
-        </w:rPr>
-        <w:fldChar w:fldCharType="begin"/>
-      </w:r>
-      <w:r>
-        <w:rPr>
-          <w:lang w:val="es-AR" w:eastAsia="en-US" w:bidi="ar-SA"/>
-        </w:rPr>
-        <w:instrText xml:space="preserve"> REF _Ref168068240 \h </w:instrText>
-      </w:r>
-      <w:r>
-        <w:rPr>
-          <w:lang w:val="es-AR" w:eastAsia="en-US" w:bidi="ar-SA"/>
-        </w:rPr>
-      </w:r>
-      <w:r>
-        <w:rPr>
-          <w:lang w:val="es-AR" w:eastAsia="en-US" w:bidi="ar-SA"/>
-        </w:rPr>
-        <w:fldChar w:fldCharType="separate"/>
-      </w:r>
-      <w:r>
-        <w:rPr>
-          <w:lang w:val="es-AR"/>
-        </w:rPr>
-        <w:t xml:space="preserve">Fig. </w:t>
-      </w:r>
-      <w:r>
-        <w:rPr>
-          <w:noProof/>
-          <w:lang w:val="es-AR"/>
-        </w:rPr>
-        <w:t>3</w:t>
-      </w:r>
-      <w:r>
-        <w:rPr>
-          <w:lang w:val="es-AR" w:eastAsia="en-US" w:bidi="ar-SA"/>
-        </w:rPr>
-        <w:fldChar w:fldCharType="end"/>
-      </w:r>
-      <w:r>
-        <w:rPr>
-          <w:lang w:val="es-AR" w:eastAsia="en-US" w:bidi="ar-SA"/>
-        </w:rPr>
-        <w:t xml:space="preserve"> que no coinciden </w:t>
-      </w:r>
-      <w:r>
-        <w:rPr>
-          <w:lang w:val="es-AR" w:eastAsia="en-US" w:bidi="ar-SA"/>
-        </w:rPr>
-        <w:t xml:space="preserve">las intensidades de los valores correspondientes a la fila 4 de la figura anterior, </w:t>
-      </w:r>
-      <w:r>
-        <w:rPr>
-          <w:lang w:val="es-AR" w:eastAsia="en-US" w:bidi="ar-SA"/>
-        </w:rPr>
-        <w:t xml:space="preserve">y a los valores 112 a 139 (es decir, los que corresponderían a la cuarta fila, si la base estuviese ordenada de fila en fila). </w:t>
-      </w:r>
-      <w:r>
-        <w:rPr>
-          <w:lang w:val="es-AR" w:eastAsia="en-US" w:bidi="ar-SA"/>
-        </w:rPr>
-        <w:t xml:space="preserve">No obstante, este último gráfico sí coincide con las intensidades de la cuarta columna de la </w:t>
-      </w:r>
-      <w:r>
-        <w:rPr>
-          <w:lang w:val="es-AR" w:eastAsia="en-US" w:bidi="ar-SA"/>
-        </w:rPr>
-        <w:fldChar w:fldCharType="begin"/>
-      </w:r>
-      <w:r>
-        <w:rPr>
-          <w:lang w:val="es-AR" w:eastAsia="en-US" w:bidi="ar-SA"/>
-        </w:rPr>
-        <w:instrText xml:space="preserve"> REF _Ref168066094 \h </w:instrText>
-      </w:r>
-      <w:r>
-        <w:rPr>
-          <w:lang w:val="es-AR" w:eastAsia="en-US" w:bidi="ar-SA"/>
-        </w:rPr>
-      </w:r>
-      <w:r>
-        <w:rPr>
-          <w:lang w:val="es-AR" w:eastAsia="en-US" w:bidi="ar-SA"/>
-        </w:rPr>
-        <w:fldChar w:fldCharType="separate"/>
-      </w:r>
-      <w:r>
-        <w:rPr>
-          <w:lang w:val="es-AR"/>
-        </w:rPr>
-        <w:t xml:space="preserve">Fig. </w:t>
-      </w:r>
-      <w:r>
-        <w:rPr>
-          <w:noProof/>
-          <w:lang w:val="es-AR"/>
-        </w:rPr>
-        <w:t>2</w:t>
-      </w:r>
-      <w:r>
-        <w:rPr>
-          <w:lang w:val="es-AR" w:eastAsia="en-US" w:bidi="ar-SA"/>
-        </w:rPr>
-        <w:fldChar w:fldCharType="end"/>
-      </w:r>
-    </w:p>
-    <w:p>
-      <w:pPr>
-        <w:rPr>
-          <w:lang w:val="es-AR" w:eastAsia="en-US" w:bidi="ar-SA"/>
-        </w:rPr>
-      </w:pPr>
-      <w:r>
-        <w:rPr>
-          <w:lang w:val="es-AR" w:eastAsia="en-US" w:bidi="ar-SA"/>
-        </w:rPr>
-        <w:t>Habiendo concluido que los datos de la base estaban ordenados de “columna en columna”, se renombraron las variables con su número de fila y columna para su posterior análisis.</w:t>
-      </w:r>
-    </w:p>
-    <w:p>
-      <w:pPr>
-        <w:rPr>
-          <w:lang w:val="es-AR" w:eastAsia="en-US" w:bidi="ar-SA"/>
-        </w:rPr>
-      </w:pPr>
-    </w:p>
-    <w:p>
-      <w:pPr>
-        <w:rPr>
-          <w:lang w:val="es-AR" w:eastAsia="en-US" w:bidi="ar-SA"/>
-        </w:rPr>
-      </w:pPr>
-      <w:r>
-        <w:rPr>
-          <w:lang w:val="es-AR" w:eastAsia="en-US" w:bidi="ar-SA"/>
-        </w:rPr>
-        <w:t xml:space="preserve">En primera instancia, se muestran en la </w:t>
-      </w:r>
-      <w:r>
-        <w:rPr>
-          <w:lang w:val="es-AR" w:eastAsia="en-US" w:bidi="ar-SA"/>
-        </w:rPr>
-        <w:fldChar w:fldCharType="begin"/>
-      </w:r>
-      <w:r>
-        <w:rPr>
-          <w:lang w:val="es-AR" w:eastAsia="en-US" w:bidi="ar-SA"/>
-        </w:rPr>
-        <w:instrText xml:space="preserve"> REF _Ref168068896 \h </w:instrText>
-      </w:r>
-      <w:r>
-        <w:rPr>
-          <w:lang w:val="es-AR" w:eastAsia="en-US" w:bidi="ar-SA"/>
-        </w:rPr>
-      </w:r>
-      <w:r>
-        <w:rPr>
-          <w:lang w:val="es-AR" w:eastAsia="en-US" w:bidi="ar-SA"/>
-        </w:rPr>
-        <w:fldChar w:fldCharType="separate"/>
-      </w:r>
-      <w:r>
-        <w:rPr>
-          <w:lang w:val="es-AR"/>
-        </w:rPr>
-        <w:t xml:space="preserve">Fig. </w:t>
-      </w:r>
-      <w:r>
-        <w:rPr>
-          <w:noProof/>
-          <w:lang w:val="es-AR"/>
-        </w:rPr>
-        <w:t>4</w:t>
-      </w:r>
-      <w:r>
-        <w:rPr>
-          <w:lang w:val="es-AR" w:eastAsia="en-US" w:bidi="ar-SA"/>
-        </w:rPr>
-        <w:fldChar w:fldCharType="end"/>
-      </w:r>
-      <w:r>
-        <w:rPr>
-          <w:lang w:val="es-AR" w:eastAsia="en-US" w:bidi="ar-SA"/>
-        </w:rPr>
-        <w:t xml:space="preserve"> la media, mediana</w:t>
-      </w:r>
-      <w:r>
-        <w:rPr>
-          <w:lang w:val="es-AR" w:eastAsia="en-US" w:bidi="ar-SA"/>
-        </w:rPr>
-        <w:t xml:space="preserve"> y </w:t>
-      </w:r>
-      <w:r>
-        <w:rPr>
-          <w:lang w:val="es-AR" w:eastAsia="en-US" w:bidi="ar-SA"/>
-        </w:rPr>
-        <w:t xml:space="preserve">máximo de cada píxel entre todas las letras. </w:t>
-      </w:r>
-      <w:r>
-        <w:rPr>
-          <w:lang w:val="es-AR" w:eastAsia="en-US" w:bidi="ar-SA"/>
-        </w:rPr>
-        <w:t>En el gráfico de los máximos, se ve que</w:t>
-      </w:r>
-      <w:r>
-        <w:rPr>
-          <w:lang w:val="es-AR" w:eastAsia="en-US" w:bidi="ar-SA"/>
-        </w:rPr>
-        <w:t xml:space="preserve"> </w:t>
-      </w:r>
-      <w:proofErr w:type="spellStart"/>
-      <w:r>
-        <w:rPr>
-          <w:lang w:val="es-AR" w:eastAsia="en-US" w:bidi="ar-SA"/>
-        </w:rPr>
-        <w:t>aún</w:t>
-      </w:r>
-      <w:proofErr w:type="spellEnd"/>
-      <w:r>
-        <w:rPr>
-          <w:lang w:val="es-AR" w:eastAsia="en-US" w:bidi="ar-SA"/>
-        </w:rPr>
-        <w:t xml:space="preserve"> teniendo una muestra de 86.400 imágenes, las dos primeras y últimas filas/columnas presentan pocos píxeles con intensidades significativas. Esta noción se observa aún más al analizar las medias y las medianas: </w:t>
-      </w:r>
-      <w:r>
-        <w:rPr>
-          <w:lang w:val="es-AR" w:eastAsia="en-US" w:bidi="ar-SA"/>
-        </w:rPr>
-        <w:t xml:space="preserve">las tres primeras y últimas filas/columnas dan valores prácticamente nulos, mientras que en las medianas esto se expande a mayores regiones. Esto seguramente se deba a que, en la mayoría de las letras, la mayoría de los píxeles están vacíos (su intensidad es nula), </w:t>
-      </w:r>
-      <w:r>
-        <w:rPr>
-          <w:lang w:val="es-AR" w:eastAsia="en-US" w:bidi="ar-SA"/>
-        </w:rPr>
-        <w:t xml:space="preserve">pero aquellos que tienen valor tienen intensidad alta (ya que todas las imágenes están normalizadas a 255), generando entonces que la media se vea muy afectada por los valores extremos. </w:t>
-      </w:r>
-    </w:p>
-    <w:p>
-      <w:pPr>
-        <w:rPr>
-          <w:lang w:val="es-AR" w:eastAsia="en-US" w:bidi="ar-SA"/>
-        </w:rPr>
-      </w:pPr>
-      <w:r>
-        <w:rPr>
-          <w:lang w:val="es-AR" w:eastAsia="en-US" w:bidi="ar-SA"/>
-        </w:rPr>
-        <w:t>– a modo de ejemplo podemos poner histograma de algunos pixeles “</w:t>
-      </w:r>
-      <w:proofErr w:type="spellStart"/>
-      <w:r>
-        <w:rPr>
-          <w:lang w:val="es-AR" w:eastAsia="en-US" w:bidi="ar-SA"/>
-        </w:rPr>
-        <w:t>random</w:t>
-      </w:r>
-      <w:proofErr w:type="spellEnd"/>
-      <w:r>
-        <w:rPr>
-          <w:lang w:val="es-AR" w:eastAsia="en-US" w:bidi="ar-SA"/>
-        </w:rPr>
-        <w:t xml:space="preserve">” para mostrar que en general la mediana da mucho menor que la media -- </w:t>
-      </w:r>
-    </w:p>
-    <w:p>
-      <w:pPr>
-        <w:rPr>
-          <w:lang w:val="es-AR" w:eastAsia="en-US" w:bidi="ar-SA"/>
-        </w:rPr>
-      </w:pPr>
-      <w:r>
-        <w:rPr>
-          <w:noProof/>
           <w:lang w:val="es-AR" w:eastAsia="en-US" w:bidi="ar-SA"/>
           <w14:ligatures w14:val="standardContextual"/>
         </w:rPr>
-        <w:lastRenderedPageBreak/>
         <mc:AlternateContent>
           <mc:Choice Requires="wpg">
             <w:drawing>
-              <wp:anchor distT="0" distB="0" distL="114300" distR="114300" simplePos="0" relativeHeight="251680768" behindDoc="0" locked="0" layoutInCell="1" allowOverlap="1" wp14:anchorId="273FCA00" wp14:editId="7905BE67">
+              <wp:anchor distT="0" distB="0" distL="114300" distR="114300" simplePos="0" relativeHeight="251689984" behindDoc="0" locked="0" layoutInCell="1" allowOverlap="1" wp14:anchorId="4E20D3A5" wp14:editId="1216BACC">
                 <wp:simplePos x="0" y="0"/>
                 <wp:positionH relativeFrom="column">
-                  <wp:posOffset>596348</wp:posOffset>
+                  <wp:posOffset>-262393</wp:posOffset>
                 </wp:positionH>
                 <wp:positionV relativeFrom="paragraph">
-                  <wp:posOffset>12728</wp:posOffset>
+                  <wp:posOffset>1299210</wp:posOffset>
                 </wp:positionV>
-                <wp:extent cx="4603805" cy="4647565"/>
-                <wp:effectExtent l="0" t="0" r="6350" b="635"/>
-                <wp:wrapSquare wrapText="bothSides"/>
-                <wp:docPr id="812903490" name="Grupo 5"/>
+                <wp:extent cx="6253039" cy="2361344"/>
+                <wp:effectExtent l="0" t="0" r="0" b="1270"/>
+                <wp:wrapTopAndBottom/>
+                <wp:docPr id="514048771" name="Grupo 5"/>
                 <wp:cNvGraphicFramePr/>
                 <a:graphic xmlns:a="http://schemas.openxmlformats.org/drawingml/2006/main">
                   <a:graphicData uri="http://schemas.microsoft.com/office/word/2010/wordprocessingGroup">
@@ -2667,54 +2548,25 @@
                       <wpg:grpSpPr>
                         <a:xfrm>
                           <a:off x="0" y="0"/>
-                          <a:ext cx="4603805" cy="4647565"/>
+                          <a:ext cx="6253039" cy="2361344"/>
                           <a:chOff x="0" y="0"/>
-                          <a:chExt cx="4603805" cy="4647565"/>
+                          <a:chExt cx="6253039" cy="2361344"/>
                         </a:xfrm>
                       </wpg:grpSpPr>
                       <wpg:grpSp>
-                        <wpg:cNvPr id="74620462" name="Grupo 4"/>
+                        <wpg:cNvPr id="1867978281" name="Grupo 3"/>
                         <wpg:cNvGrpSpPr/>
                         <wpg:grpSpPr>
                           <a:xfrm>
                             <a:off x="0" y="0"/>
-                            <a:ext cx="4603805" cy="4339838"/>
+                            <a:ext cx="6253039" cy="2019935"/>
                             <a:chOff x="0" y="0"/>
-                            <a:chExt cx="4603805" cy="4339838"/>
+                            <a:chExt cx="6253039" cy="2019935"/>
                           </a:xfrm>
                         </wpg:grpSpPr>
                         <pic:pic xmlns:pic="http://schemas.openxmlformats.org/drawingml/2006/picture">
                           <pic:nvPicPr>
                             <pic:cNvPr id="215880632" name="Imagen 1" descr="Gráfico&#10;&#10;Descripción generada automáticamente"/>
-                            <pic:cNvPicPr>
-                              <a:picLocks noChangeAspect="1"/>
-                            </pic:cNvPicPr>
-                          </pic:nvPicPr>
-                          <pic:blipFill>
-                            <a:blip r:embed="rId14">
-                              <a:extLst>
-                                <a:ext uri="{28A0092B-C50C-407E-A947-70E740481C1C}">
-                                  <a14:useLocalDpi xmlns:a14="http://schemas.microsoft.com/office/drawing/2010/main" val="0"/>
-                                </a:ext>
-                              </a:extLst>
-                            </a:blip>
-                            <a:stretch>
-                              <a:fillRect/>
-                            </a:stretch>
-                          </pic:blipFill>
-                          <pic:spPr>
-                            <a:xfrm>
-                              <a:off x="2226365" y="0"/>
-                              <a:ext cx="2377440" cy="2197100"/>
-                            </a:xfrm>
-                            <a:prstGeom prst="rect">
-                              <a:avLst/>
-                            </a:prstGeom>
-                          </pic:spPr>
-                        </pic:pic>
-                        <pic:pic xmlns:pic="http://schemas.openxmlformats.org/drawingml/2006/picture">
-                          <pic:nvPicPr>
-                            <pic:cNvPr id="476280390" name="Imagen 1" descr="Gráfico, Histograma&#10;&#10;Descripción generada automáticamente"/>
                             <pic:cNvPicPr>
                               <a:picLocks noChangeAspect="1"/>
                             </pic:cNvPicPr>
@@ -2733,8 +2585,8 @@
                           </pic:blipFill>
                           <pic:spPr>
                             <a:xfrm>
-                              <a:off x="1089329" y="2154803"/>
-                              <a:ext cx="2364105" cy="2185035"/>
+                              <a:off x="2043486" y="0"/>
+                              <a:ext cx="2130425" cy="2019935"/>
                             </a:xfrm>
                             <a:prstGeom prst="rect">
                               <a:avLst/>
@@ -2743,7 +2595,7 @@
                         </pic:pic>
                         <pic:pic xmlns:pic="http://schemas.openxmlformats.org/drawingml/2006/picture">
                           <pic:nvPicPr>
-                            <pic:cNvPr id="823032681" name="Imagen 1" descr="Gráfico&#10;&#10;Descripción generada automáticamente"/>
+                            <pic:cNvPr id="476280390" name="Imagen 1" descr="Gráfico, Histograma&#10;&#10;Descripción generada automáticamente"/>
                             <pic:cNvPicPr>
                               <a:picLocks noChangeAspect="1"/>
                             </pic:cNvPicPr>
@@ -2762,8 +2614,37 @@
                           </pic:blipFill>
                           <pic:spPr>
                             <a:xfrm>
+                              <a:off x="4134679" y="7951"/>
+                              <a:ext cx="2118360" cy="2009140"/>
+                            </a:xfrm>
+                            <a:prstGeom prst="rect">
+                              <a:avLst/>
+                            </a:prstGeom>
+                          </pic:spPr>
+                        </pic:pic>
+                        <pic:pic xmlns:pic="http://schemas.openxmlformats.org/drawingml/2006/picture">
+                          <pic:nvPicPr>
+                            <pic:cNvPr id="823032681" name="Imagen 1" descr="Gráfico&#10;&#10;Descripción generada automáticamente"/>
+                            <pic:cNvPicPr>
+                              <a:picLocks noChangeAspect="1"/>
+                            </pic:cNvPicPr>
+                          </pic:nvPicPr>
+                          <pic:blipFill>
+                            <a:blip r:embed="rId17">
+                              <a:extLst>
+                                <a:ext uri="{28A0092B-C50C-407E-A947-70E740481C1C}">
+                                  <a14:useLocalDpi xmlns:a14="http://schemas.microsoft.com/office/drawing/2010/main" val="0"/>
+                                </a:ext>
+                              </a:extLst>
+                            </a:blip>
+                            <a:stretch>
+                              <a:fillRect/>
+                            </a:stretch>
+                          </pic:blipFill>
+                          <pic:spPr>
+                            <a:xfrm>
                               <a:off x="0" y="31805"/>
-                              <a:ext cx="2329180" cy="2152650"/>
+                              <a:ext cx="2087245" cy="1979295"/>
                             </a:xfrm>
                             <a:prstGeom prst="rect">
                               <a:avLst/>
@@ -2772,12 +2653,12 @@
                         </pic:pic>
                       </wpg:grpSp>
                       <wps:wsp>
-                        <wps:cNvPr id="1446837517" name="Cuadro de texto 1"/>
+                        <wps:cNvPr id="1687617626" name="Cuadro de texto 1"/>
                         <wps:cNvSpPr txBox="1"/>
                         <wps:spPr>
                           <a:xfrm>
-                            <a:off x="174927" y="4380865"/>
-                            <a:ext cx="4189730" cy="266700"/>
+                            <a:off x="1081377" y="2067339"/>
+                            <a:ext cx="4094480" cy="294005"/>
                           </a:xfrm>
                           <a:prstGeom prst="rect">
                             <a:avLst/>
@@ -2800,14 +2681,20 @@
                                   <w:lang w:val="es-AR" w:eastAsia="en-US"/>
                                 </w:rPr>
                               </w:pPr>
-                              <w:bookmarkStart w:id="8" w:name="_Ref168068896"/>
-                              <w:r>
+                              <w:bookmarkStart w:id="8" w:name="_Ref168247077"/>
+                              <w:r>
+                                <w:rPr>
+                                  <w:lang w:val="es-AR"/>
+                                </w:rPr>
                                 <w:t xml:space="preserve">Fig. </w:t>
                               </w:r>
                               <w:r>
                                 <w:fldChar w:fldCharType="begin"/>
                               </w:r>
                               <w:r>
+                                <w:rPr>
+                                  <w:lang w:val="es-AR"/>
+                                </w:rPr>
                                 <w:instrText xml:space="preserve"> SEQ Fig. \* ARABIC </w:instrText>
                               </w:r>
                               <w:r>
@@ -2828,7 +2715,13 @@
                                 <w:rPr>
                                   <w:lang w:val="es-AR"/>
                                 </w:rPr>
-                                <w:t>: Intensidad mediana, máxima y media p</w:t>
+                                <w:t xml:space="preserve">: </w:t>
+                              </w:r>
+                              <w:r>
+                                <w:rPr>
+                                  <w:lang w:val="es-AR"/>
+                                </w:rPr>
+                                <w:t>Intensidad mediana, máxima y media p</w:t>
                               </w:r>
                               <w:r>
                                 <w:rPr>
@@ -2836,6 +2729,473 @@
                                 </w:rPr>
                                 <w:t>or píxel entre todas las letras de la base.</w:t>
                               </w:r>
+                            </w:p>
+                          </w:txbxContent>
+                        </wps:txbx>
+                        <wps:bodyPr rot="0" spcFirstLastPara="0" vertOverflow="overflow" horzOverflow="overflow" vert="horz" wrap="square" lIns="0" tIns="0" rIns="0" bIns="0" numCol="1" spcCol="0" rtlCol="0" fromWordArt="0" anchor="t" anchorCtr="0" forceAA="0" compatLnSpc="1">
+                          <a:prstTxWarp prst="textNoShape">
+                            <a:avLst/>
+                          </a:prstTxWarp>
+                          <a:noAutofit/>
+                        </wps:bodyPr>
+                      </wps:wsp>
+                    </wpg:wgp>
+                  </a:graphicData>
+                </a:graphic>
+              </wp:anchor>
+            </w:drawing>
+          </mc:Choice>
+          <mc:Fallback>
+            <w:pict>
+              <v:group w14:anchorId="4E20D3A5" id="Grupo 5" o:spid="_x0000_s1037" style="position:absolute;margin-left:-20.65pt;margin-top:102.3pt;width:492.35pt;height:185.95pt;z-index:251689984" coordsize="62530,23613" o:gfxdata="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">
+                <v:group id="_x0000_s1038" style="position:absolute;width:62530;height:20199" coordsize="62530,20199" o:gfxdata="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">
+                  <v:shape id="Imagen 1" o:spid="_x0000_s1039" type="#_x0000_t75" alt="Gráfico&#10;&#10;Descripción generada automáticamente" style="position:absolute;left:20434;width:21305;height:20199;visibility:visible;mso-wrap-style:square" o:gfxdata="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">
+                    <v:imagedata r:id="rId18" o:title="Gráfico&#10;&#10;Descripción generada automáticamente"/>
+                  </v:shape>
+                  <v:shape id="Imagen 1" o:spid="_x0000_s1040" type="#_x0000_t75" alt="Gráfico, Histograma&#10;&#10;Descripción generada automáticamente" style="position:absolute;left:41346;top:79;width:21184;height:20091;visibility:visible;mso-wrap-style:square" o:gfxdata="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">
+                    <v:imagedata r:id="rId19" o:title="Gráfico, Histograma&#10;&#10;Descripción generada automáticamente"/>
+                  </v:shape>
+                  <v:shape id="Imagen 1" o:spid="_x0000_s1041" type="#_x0000_t75" alt="Gráfico&#10;&#10;Descripción generada automáticamente" style="position:absolute;top:318;width:20872;height:19793;visibility:visible;mso-wrap-style:square" o:gfxdata="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">
+                    <v:imagedata r:id="rId20" o:title="Gráfico&#10;&#10;Descripción generada automáticamente"/>
+                  </v:shape>
+                </v:group>
+                <v:shape id="Cuadro de texto 1" o:spid="_x0000_s1042" type="#_x0000_t202" style="position:absolute;left:10813;top:20673;width:40945;height:2940;visibility:visible;mso-wrap-style:square;v-text-anchor:top" o:gfxdata="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" stroked="f">
+                  <v:textbox inset="0,0,0,0">
+                    <w:txbxContent>
+                      <w:p>
+                        <w:pPr>
+                          <w:pStyle w:val="Descripcin"/>
+                          <w:rPr>
+                            <w:rFonts w:cs="Lohit Devanagari"/>
+                            <w:noProof/>
+                            <w:lang w:val="es-AR" w:eastAsia="en-US"/>
+                          </w:rPr>
+                        </w:pPr>
+                        <w:bookmarkStart w:id="9" w:name="_Ref168247077"/>
+                        <w:r>
+                          <w:rPr>
+                            <w:lang w:val="es-AR"/>
+                          </w:rPr>
+                          <w:t xml:space="preserve">Fig. </w:t>
+                        </w:r>
+                        <w:r>
+                          <w:fldChar w:fldCharType="begin"/>
+                        </w:r>
+                        <w:r>
+                          <w:rPr>
+                            <w:lang w:val="es-AR"/>
+                          </w:rPr>
+                          <w:instrText xml:space="preserve"> SEQ Fig. \* ARABIC </w:instrText>
+                        </w:r>
+                        <w:r>
+                          <w:fldChar w:fldCharType="separate"/>
+                        </w:r>
+                        <w:r>
+                          <w:rPr>
+                            <w:noProof/>
+                            <w:lang w:val="es-AR"/>
+                          </w:rPr>
+                          <w:t>4</w:t>
+                        </w:r>
+                        <w:r>
+                          <w:fldChar w:fldCharType="end"/>
+                        </w:r>
+                        <w:bookmarkEnd w:id="9"/>
+                        <w:r>
+                          <w:rPr>
+                            <w:lang w:val="es-AR"/>
+                          </w:rPr>
+                          <w:t xml:space="preserve">: </w:t>
+                        </w:r>
+                        <w:r>
+                          <w:rPr>
+                            <w:lang w:val="es-AR"/>
+                          </w:rPr>
+                          <w:t>Intensidad mediana, máxima y media p</w:t>
+                        </w:r>
+                        <w:r>
+                          <w:rPr>
+                            <w:lang w:val="es-AR"/>
+                          </w:rPr>
+                          <w:t>or píxel entre todas las letras de la base.</w:t>
+                        </w:r>
+                      </w:p>
+                    </w:txbxContent>
+                  </v:textbox>
+                </v:shape>
+                <w10:wrap type="topAndBottom"/>
+              </v:group>
+            </w:pict>
+          </mc:Fallback>
+        </mc:AlternateContent>
+      </w:r>
+      <w:r>
+        <w:rPr>
+          <w:lang w:val="es-AR" w:eastAsia="en-US" w:bidi="ar-SA"/>
+        </w:rPr>
+        <w:t xml:space="preserve">En primera instancia, se muestran en la </w:t>
+      </w:r>
+      <w:r>
+        <w:rPr>
+          <w:lang w:val="es-AR" w:eastAsia="en-US" w:bidi="ar-SA"/>
+        </w:rPr>
+        <w:fldChar w:fldCharType="begin"/>
+      </w:r>
+      <w:r>
+        <w:rPr>
+          <w:lang w:val="es-AR" w:eastAsia="en-US" w:bidi="ar-SA"/>
+        </w:rPr>
+        <w:instrText xml:space="preserve"> REF _Ref168068896 \h </w:instrText>
+      </w:r>
+      <w:r>
+        <w:rPr>
+          <w:lang w:val="es-AR" w:eastAsia="en-US" w:bidi="ar-SA"/>
+        </w:rPr>
+      </w:r>
+      <w:r>
+        <w:rPr>
+          <w:lang w:val="es-AR" w:eastAsia="en-US" w:bidi="ar-SA"/>
+        </w:rPr>
+        <w:fldChar w:fldCharType="separate"/>
+      </w:r>
+      <w:r>
+        <w:rPr>
+          <w:lang w:val="es-AR"/>
+        </w:rPr>
+        <w:t xml:space="preserve">Fig. </w:t>
+      </w:r>
+      <w:r>
+        <w:rPr>
+          <w:noProof/>
+          <w:lang w:val="es-AR"/>
+        </w:rPr>
+        <w:t>4</w:t>
+      </w:r>
+      <w:r>
+        <w:rPr>
+          <w:lang w:val="es-AR" w:eastAsia="en-US" w:bidi="ar-SA"/>
+        </w:rPr>
+        <w:fldChar w:fldCharType="end"/>
+      </w:r>
+      <w:r>
+        <w:rPr>
+          <w:lang w:val="es-AR" w:eastAsia="en-US" w:bidi="ar-SA"/>
+        </w:rPr>
+        <w:t xml:space="preserve"> la media, mediana</w:t>
+      </w:r>
+      <w:r>
+        <w:rPr>
+          <w:lang w:val="es-AR" w:eastAsia="en-US" w:bidi="ar-SA"/>
+        </w:rPr>
+        <w:t xml:space="preserve"> y </w:t>
+      </w:r>
+      <w:r>
+        <w:rPr>
+          <w:lang w:val="es-AR" w:eastAsia="en-US" w:bidi="ar-SA"/>
+        </w:rPr>
+        <w:t xml:space="preserve">máximo de cada píxel entre todas las letras. </w:t>
+      </w:r>
+      <w:r>
+        <w:rPr>
+          <w:lang w:val="es-AR" w:eastAsia="en-US" w:bidi="ar-SA"/>
+        </w:rPr>
+        <w:t xml:space="preserve">En el gráfico de los máximos, se ve </w:t>
+      </w:r>
+      <w:r>
+        <w:rPr>
+          <w:lang w:val="es-AR" w:eastAsia="en-US" w:bidi="ar-SA"/>
+        </w:rPr>
+        <w:t>que,</w:t>
+      </w:r>
+      <w:r>
+        <w:rPr>
+          <w:lang w:val="es-AR" w:eastAsia="en-US" w:bidi="ar-SA"/>
+        </w:rPr>
+        <w:t xml:space="preserve"> </w:t>
+      </w:r>
+      <w:r>
+        <w:rPr>
+          <w:lang w:val="es-AR" w:eastAsia="en-US" w:bidi="ar-SA"/>
+        </w:rPr>
+        <w:t>aun</w:t>
+      </w:r>
+      <w:r>
+        <w:rPr>
+          <w:lang w:val="es-AR" w:eastAsia="en-US" w:bidi="ar-SA"/>
+        </w:rPr>
+        <w:t xml:space="preserve"> teniendo una muestra de 86.400 imágenes, las dos primeras y últimas filas/columnas presentan pocos píxeles con intensidades significativas. Esta noción se observa aún más al analizar las medias y las medianas: </w:t>
+      </w:r>
+      <w:r>
+        <w:rPr>
+          <w:lang w:val="es-AR" w:eastAsia="en-US" w:bidi="ar-SA"/>
+        </w:rPr>
+        <w:t>las tres primeras y últimas filas/columnas dan valores prácticamente nulos, mientras que en las medianas esto se expande a mayores regiones.</w:t>
+      </w:r>
+    </w:p>
+    <w:p>
+      <w:pPr>
+        <w:rPr>
+          <w:lang w:val="es-AR" w:eastAsia="en-US" w:bidi="ar-SA"/>
+        </w:rPr>
+      </w:pPr>
+    </w:p>
+    <w:p>
+      <w:pPr>
+        <w:rPr>
+          <w:lang w:val="es-AR" w:eastAsia="en-US" w:bidi="ar-SA"/>
+        </w:rPr>
+      </w:pPr>
+      <w:r>
+        <w:rPr>
+          <w:noProof/>
+          <w:lang w:val="es-AR" w:eastAsia="en-US" w:bidi="ar-SA"/>
+          <w14:ligatures w14:val="standardContextual"/>
+        </w:rPr>
+        <w:lastRenderedPageBreak/>
+        <mc:AlternateContent>
+          <mc:Choice Requires="wpg">
+            <w:drawing>
+              <wp:anchor distT="0" distB="0" distL="114300" distR="114300" simplePos="0" relativeHeight="251675648" behindDoc="0" locked="0" layoutInCell="1" allowOverlap="1" wp14:anchorId="4F6D7141" wp14:editId="703A9298">
+                <wp:simplePos x="0" y="0"/>
+                <wp:positionH relativeFrom="margin">
+                  <wp:align>center</wp:align>
+                </wp:positionH>
+                <wp:positionV relativeFrom="paragraph">
+                  <wp:posOffset>1571432</wp:posOffset>
+                </wp:positionV>
+                <wp:extent cx="4690745" cy="4134485"/>
+                <wp:effectExtent l="0" t="0" r="0" b="0"/>
+                <wp:wrapTopAndBottom/>
+                <wp:docPr id="324544990" name="Grupo 2"/>
+                <wp:cNvGraphicFramePr/>
+                <a:graphic xmlns:a="http://schemas.openxmlformats.org/drawingml/2006/main">
+                  <a:graphicData uri="http://schemas.microsoft.com/office/word/2010/wordprocessingGroup">
+                    <wpg:wgp>
+                      <wpg:cNvGrpSpPr/>
+                      <wpg:grpSpPr>
+                        <a:xfrm>
+                          <a:off x="0" y="0"/>
+                          <a:ext cx="4690745" cy="4134485"/>
+                          <a:chOff x="0" y="0"/>
+                          <a:chExt cx="4690745" cy="4134485"/>
+                        </a:xfrm>
+                      </wpg:grpSpPr>
+                      <wpg:grpSp>
+                        <wpg:cNvPr id="1708567177" name="Grupo 1"/>
+                        <wpg:cNvGrpSpPr/>
+                        <wpg:grpSpPr>
+                          <a:xfrm>
+                            <a:off x="0" y="0"/>
+                            <a:ext cx="4690745" cy="3633470"/>
+                            <a:chOff x="0" y="0"/>
+                            <a:chExt cx="5311085" cy="4120294"/>
+                          </a:xfrm>
+                        </wpg:grpSpPr>
+                        <pic:pic xmlns:pic="http://schemas.openxmlformats.org/drawingml/2006/picture">
+                          <pic:nvPicPr>
+                            <pic:cNvPr id="282956449" name="Imagen 1" descr="Gráfico&#10;&#10;Descripción generada automáticamente"/>
+                            <pic:cNvPicPr>
+                              <a:picLocks noChangeAspect="1"/>
+                            </pic:cNvPicPr>
+                          </pic:nvPicPr>
+                          <pic:blipFill>
+                            <a:blip r:embed="rId21" cstate="print">
+                              <a:extLst>
+                                <a:ext uri="{28A0092B-C50C-407E-A947-70E740481C1C}">
+                                  <a14:useLocalDpi xmlns:a14="http://schemas.microsoft.com/office/drawing/2010/main" val="0"/>
+                                </a:ext>
+                              </a:extLst>
+                            </a:blip>
+                            <a:stretch>
+                              <a:fillRect/>
+                            </a:stretch>
+                          </pic:blipFill>
+                          <pic:spPr>
+                            <a:xfrm>
+                              <a:off x="0" y="0"/>
+                              <a:ext cx="2599690" cy="2053590"/>
+                            </a:xfrm>
+                            <a:prstGeom prst="rect">
+                              <a:avLst/>
+                            </a:prstGeom>
+                          </pic:spPr>
+                        </pic:pic>
+                        <pic:pic xmlns:pic="http://schemas.openxmlformats.org/drawingml/2006/picture">
+                          <pic:nvPicPr>
+                            <pic:cNvPr id="1040450893" name="Imagen 1" descr="Gráfico, Gráfico de barras, Histograma&#10;&#10;Descripción generada automáticamente"/>
+                            <pic:cNvPicPr>
+                              <a:picLocks noChangeAspect="1"/>
+                            </pic:cNvPicPr>
+                          </pic:nvPicPr>
+                          <pic:blipFill>
+                            <a:blip r:embed="rId22">
+                              <a:extLst>
+                                <a:ext uri="{28A0092B-C50C-407E-A947-70E740481C1C}">
+                                  <a14:useLocalDpi xmlns:a14="http://schemas.microsoft.com/office/drawing/2010/main" val="0"/>
+                                </a:ext>
+                              </a:extLst>
+                            </a:blip>
+                            <a:stretch>
+                              <a:fillRect/>
+                            </a:stretch>
+                          </pic:blipFill>
+                          <pic:spPr>
+                            <a:xfrm>
+                              <a:off x="2711395" y="0"/>
+                              <a:ext cx="2599690" cy="2053590"/>
+                            </a:xfrm>
+                            <a:prstGeom prst="rect">
+                              <a:avLst/>
+                            </a:prstGeom>
+                          </pic:spPr>
+                        </pic:pic>
+                        <pic:pic xmlns:pic="http://schemas.openxmlformats.org/drawingml/2006/picture">
+                          <pic:nvPicPr>
+                            <pic:cNvPr id="1556366941" name="Imagen 1" descr="Gráfico&#10;&#10;Descripción generada automáticamente"/>
+                            <pic:cNvPicPr>
+                              <a:picLocks noChangeAspect="1"/>
+                            </pic:cNvPicPr>
+                          </pic:nvPicPr>
+                          <pic:blipFill>
+                            <a:blip r:embed="rId23">
+                              <a:extLst>
+                                <a:ext uri="{28A0092B-C50C-407E-A947-70E740481C1C}">
+                                  <a14:useLocalDpi xmlns:a14="http://schemas.microsoft.com/office/drawing/2010/main" val="0"/>
+                                </a:ext>
+                              </a:extLst>
+                            </a:blip>
+                            <a:stretch>
+                              <a:fillRect/>
+                            </a:stretch>
+                          </pic:blipFill>
+                          <pic:spPr>
+                            <a:xfrm>
+                              <a:off x="0" y="2067339"/>
+                              <a:ext cx="2599690" cy="2052955"/>
+                            </a:xfrm>
+                            <a:prstGeom prst="rect">
+                              <a:avLst/>
+                            </a:prstGeom>
+                          </pic:spPr>
+                        </pic:pic>
+                        <pic:pic xmlns:pic="http://schemas.openxmlformats.org/drawingml/2006/picture">
+                          <pic:nvPicPr>
+                            <pic:cNvPr id="1341370285" name="Imagen 1" descr="Gráfico, Gráfico de barras, Histograma&#10;&#10;Descripción generada automáticamente"/>
+                            <pic:cNvPicPr>
+                              <a:picLocks noChangeAspect="1"/>
+                            </pic:cNvPicPr>
+                          </pic:nvPicPr>
+                          <pic:blipFill>
+                            <a:blip r:embed="rId24">
+                              <a:extLst>
+                                <a:ext uri="{28A0092B-C50C-407E-A947-70E740481C1C}">
+                                  <a14:useLocalDpi xmlns:a14="http://schemas.microsoft.com/office/drawing/2010/main" val="0"/>
+                                </a:ext>
+                              </a:extLst>
+                            </a:blip>
+                            <a:stretch>
+                              <a:fillRect/>
+                            </a:stretch>
+                          </pic:blipFill>
+                          <pic:spPr>
+                            <a:xfrm>
+                              <a:off x="2719346" y="2067339"/>
+                              <a:ext cx="2587625" cy="2043430"/>
+                            </a:xfrm>
+                            <a:prstGeom prst="rect">
+                              <a:avLst/>
+                            </a:prstGeom>
+                          </pic:spPr>
+                        </pic:pic>
+                      </wpg:grpSp>
+                      <wps:wsp>
+                        <wps:cNvPr id="348077697" name="Cuadro de texto 1"/>
+                        <wps:cNvSpPr txBox="1"/>
+                        <wps:spPr>
+                          <a:xfrm>
+                            <a:off x="135172" y="3728720"/>
+                            <a:ext cx="4420870" cy="405765"/>
+                          </a:xfrm>
+                          <a:prstGeom prst="rect">
+                            <a:avLst/>
+                          </a:prstGeom>
+                          <a:solidFill>
+                            <a:prstClr val="white"/>
+                          </a:solidFill>
+                          <a:ln>
+                            <a:noFill/>
+                          </a:ln>
+                        </wps:spPr>
+                        <wps:txbx>
+                          <w:txbxContent>
+                            <w:p>
+                              <w:pPr>
+                                <w:pStyle w:val="Descripcin"/>
+                                <w:jc w:val="center"/>
+                                <w:rPr>
+                                  <w:rFonts w:cs="Lohit Devanagari"/>
+                                  <w:i w:val="0"/>
+                                  <w:iCs w:val="0"/>
+                                  <w:noProof/>
+                                  <w:lang w:val="es-AR" w:eastAsia="en-US"/>
+                                </w:rPr>
+                              </w:pPr>
+                              <w:bookmarkStart w:id="10" w:name="_Ref168246034"/>
+                              <w:bookmarkStart w:id="11" w:name="_Ref168246039"/>
+                              <w:r>
+                                <w:rPr>
+                                  <w:lang w:val="es-AR"/>
+                                </w:rPr>
+                                <w:t xml:space="preserve">Fig. </w:t>
+                              </w:r>
+                              <w:r>
+                                <w:fldChar w:fldCharType="begin"/>
+                              </w:r>
+                              <w:r>
+                                <w:rPr>
+                                  <w:lang w:val="es-AR"/>
+                                </w:rPr>
+                                <w:instrText xml:space="preserve"> SEQ Fig. \* ARABIC </w:instrText>
+                              </w:r>
+                              <w:r>
+                                <w:fldChar w:fldCharType="separate"/>
+                              </w:r>
+                              <w:r>
+                                <w:rPr>
+                                  <w:noProof/>
+                                  <w:lang w:val="es-AR"/>
+                                </w:rPr>
+                                <w:t>5</w:t>
+                              </w:r>
+                              <w:r>
+                                <w:fldChar w:fldCharType="end"/>
+                              </w:r>
+                              <w:bookmarkEnd w:id="11"/>
+                              <w:r>
+                                <w:rPr>
+                                  <w:lang w:val="es-AR"/>
+                                </w:rPr>
+                                <w:t xml:space="preserve">: Histogramas de la intensidad </w:t>
+                              </w:r>
+                              <w:r>
+                                <w:rPr>
+                                  <w:lang w:val="es-AR"/>
+                                </w:rPr>
+                                <w:t xml:space="preserve">entre todas las letras </w:t>
+                              </w:r>
+                              <w:r>
+                                <w:rPr>
+                                  <w:lang w:val="es-AR"/>
+                                </w:rPr>
+                                <w:t>para distintos pixel</w:t>
+                              </w:r>
+                              <w:r>
+                                <w:rPr>
+                                  <w:lang w:val="es-AR"/>
+                                </w:rPr>
+                                <w:t>es, junto a su respectiva media y mediana</w:t>
+                              </w:r>
+                              <w:bookmarkEnd w:id="10"/>
                             </w:p>
                           </w:txbxContent>
                         </wps:txbx>
@@ -2854,38 +3214,51 @@
           </mc:Choice>
           <mc:Fallback>
             <w:pict>
-              <v:group w14:anchorId="273FCA00" id="Grupo 5" o:spid="_x0000_s1037" style="position:absolute;margin-left:46.95pt;margin-top:1pt;width:362.5pt;height:365.95pt;z-index:251680768" coordsize="46038,46475" o:gfxdata="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">
-                <v:group id="Grupo 4" o:spid="_x0000_s1038" style="position:absolute;width:46038;height:43398" coordsize="46038,43398" o:gfxdata="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">
-                  <v:shape id="Imagen 1" o:spid="_x0000_s1039" type="#_x0000_t75" alt="Gráfico&#10;&#10;Descripción generada automáticamente" style="position:absolute;left:22263;width:23775;height:21971;visibility:visible;mso-wrap-style:square" o:gfxdata="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">
-                    <v:imagedata r:id="rId17" o:title="Gráfico&#10;&#10;Descripción generada automáticamente"/>
+              <v:group w14:anchorId="4F6D7141" id="Grupo 2" o:spid="_x0000_s1043" style="position:absolute;margin-left:0;margin-top:123.75pt;width:369.35pt;height:325.55pt;z-index:251675648;mso-position-horizontal:center;mso-position-horizontal-relative:margin" coordsize="46907,41344" o:gfxdata="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">
+                <v:group id="_x0000_s1044" style="position:absolute;width:46907;height:36334" coordsize="53110,41202" o:gfxdata="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">
+                  <v:shape id="Imagen 1" o:spid="_x0000_s1045" type="#_x0000_t75" alt="Gráfico&#10;&#10;Descripción generada automáticamente" style="position:absolute;width:25996;height:20535;visibility:visible;mso-wrap-style:square" o:gfxdata="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">
+                    <v:imagedata r:id="rId25" o:title="Gráfico&#10;&#10;Descripción generada automáticamente"/>
                   </v:shape>
-                  <v:shape id="Imagen 1" o:spid="_x0000_s1040" type="#_x0000_t75" alt="Gráfico, Histograma&#10;&#10;Descripción generada automáticamente" style="position:absolute;left:10893;top:21548;width:23641;height:21850;visibility:visible;mso-wrap-style:square" o:gfxdata="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">
-                    <v:imagedata r:id="rId18" o:title="Gráfico, Histograma&#10;&#10;Descripción generada automáticamente"/>
+                  <v:shape id="Imagen 1" o:spid="_x0000_s1046" type="#_x0000_t75" alt="Gráfico, Gráfico de barras, Histograma&#10;&#10;Descripción generada automáticamente" style="position:absolute;left:27113;width:25997;height:20535;visibility:visible;mso-wrap-style:square" o:gfxdata="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">
+                    <v:imagedata r:id="rId26" o:title="Gráfico, Gráfico de barras, Histograma&#10;&#10;Descripción generada automáticamente"/>
                   </v:shape>
-                  <v:shape id="Imagen 1" o:spid="_x0000_s1041" type="#_x0000_t75" alt="Gráfico&#10;&#10;Descripción generada automáticamente" style="position:absolute;top:318;width:23291;height:21526;visibility:visible;mso-wrap-style:square" o:gfxdata="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">
-                    <v:imagedata r:id="rId19" o:title="Gráfico&#10;&#10;Descripción generada automáticamente"/>
+                  <v:shape id="Imagen 1" o:spid="_x0000_s1047" type="#_x0000_t75" alt="Gráfico&#10;&#10;Descripción generada automáticamente" style="position:absolute;top:20673;width:25996;height:20529;visibility:visible;mso-wrap-style:square" o:gfxdata="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">
+                    <v:imagedata r:id="rId27" o:title="Gráfico&#10;&#10;Descripción generada automáticamente"/>
+                  </v:shape>
+                  <v:shape id="Imagen 1" o:spid="_x0000_s1048" type="#_x0000_t75" alt="Gráfico, Gráfico de barras, Histograma&#10;&#10;Descripción generada automáticamente" style="position:absolute;left:27193;top:20673;width:25876;height:20434;visibility:visible;mso-wrap-style:square" o:gfxdata="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">
+                    <v:imagedata r:id="rId28" o:title="Gráfico, Gráfico de barras, Histograma&#10;&#10;Descripción generada automáticamente"/>
                   </v:shape>
                 </v:group>
-                <v:shape id="Cuadro de texto 1" o:spid="_x0000_s1042" type="#_x0000_t202" style="position:absolute;left:1749;top:43808;width:41897;height:2667;visibility:visible;mso-wrap-style:square;v-text-anchor:top" o:gfxdata="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" stroked="f">
+                <v:shape id="Cuadro de texto 1" o:spid="_x0000_s1049" type="#_x0000_t202" style="position:absolute;left:1351;top:37287;width:44209;height:4057;visibility:visible;mso-wrap-style:square;v-text-anchor:top" o:gfxdata="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" stroked="f">
                   <v:textbox style="mso-fit-shape-to-text:t" inset="0,0,0,0">
                     <w:txbxContent>
                       <w:p>
                         <w:pPr>
                           <w:pStyle w:val="Descripcin"/>
+                          <w:jc w:val="center"/>
                           <w:rPr>
                             <w:rFonts w:cs="Lohit Devanagari"/>
+                            <w:i w:val="0"/>
+                            <w:iCs w:val="0"/>
                             <w:noProof/>
                             <w:lang w:val="es-AR" w:eastAsia="en-US"/>
                           </w:rPr>
                         </w:pPr>
-                        <w:bookmarkStart w:id="9" w:name="_Ref168068896"/>
-                        <w:r>
+                        <w:bookmarkStart w:id="12" w:name="_Ref168246034"/>
+                        <w:bookmarkStart w:id="13" w:name="_Ref168246039"/>
+                        <w:r>
+                          <w:rPr>
+                            <w:lang w:val="es-AR"/>
+                          </w:rPr>
                           <w:t xml:space="preserve">Fig. </w:t>
                         </w:r>
                         <w:r>
                           <w:fldChar w:fldCharType="begin"/>
                         </w:r>
                         <w:r>
+                          <w:rPr>
+                            <w:lang w:val="es-AR"/>
+                          </w:rPr>
                           <w:instrText xml:space="preserve"> SEQ Fig. \* ARABIC </w:instrText>
                         </w:r>
                         <w:r>
@@ -2896,33 +3269,1281 @@
                             <w:noProof/>
                             <w:lang w:val="es-AR"/>
                           </w:rPr>
-                          <w:t>4</w:t>
+                          <w:t>5</w:t>
                         </w:r>
                         <w:r>
                           <w:fldChar w:fldCharType="end"/>
                         </w:r>
-                        <w:bookmarkEnd w:id="9"/>
+                        <w:bookmarkEnd w:id="13"/>
                         <w:r>
                           <w:rPr>
                             <w:lang w:val="es-AR"/>
                           </w:rPr>
-                          <w:t>: Intensidad mediana, máxima y media p</w:t>
+                          <w:t xml:space="preserve">: Histogramas de la intensidad </w:t>
                         </w:r>
                         <w:r>
                           <w:rPr>
                             <w:lang w:val="es-AR"/>
                           </w:rPr>
-                          <w:t>or píxel entre todas las letras de la base.</w:t>
-                        </w:r>
+                          <w:t xml:space="preserve">entre todas las letras </w:t>
+                        </w:r>
+                        <w:r>
+                          <w:rPr>
+                            <w:lang w:val="es-AR"/>
+                          </w:rPr>
+                          <w:t>para distintos pixel</w:t>
+                        </w:r>
+                        <w:r>
+                          <w:rPr>
+                            <w:lang w:val="es-AR"/>
+                          </w:rPr>
+                          <w:t>es, junto a su respectiva media y mediana</w:t>
+                        </w:r>
+                        <w:bookmarkEnd w:id="12"/>
                       </w:p>
                     </w:txbxContent>
                   </v:textbox>
                 </v:shape>
-                <w10:wrap type="square"/>
+                <w10:wrap type="topAndBottom" anchorx="margin"/>
               </v:group>
             </w:pict>
           </mc:Fallback>
         </mc:AlternateContent>
+      </w:r>
+      <w:r>
+        <w:rPr>
+          <w:lang w:val="es-AR" w:eastAsia="en-US" w:bidi="ar-SA"/>
+        </w:rPr>
+        <w:t>Esto seguramente se deba a que, en la mayoría de las letras, la mayoría de los píxeles están vacíos (su intensidad es nula), pero aquellos que tienen valor tienen intensidad alta (ya que todas las imágenes están normalizadas a 255), generando entonces que la media se vea muy afectada por los valores extremos. A modo de ejemplo, se muestran en la</w:t>
+      </w:r>
+      <w:r>
+        <w:rPr>
+          <w:lang w:val="es-AR" w:eastAsia="en-US" w:bidi="ar-SA"/>
+        </w:rPr>
+        <w:t xml:space="preserve"> </w:t>
+      </w:r>
+      <w:r>
+        <w:rPr>
+          <w:lang w:val="es-AR" w:eastAsia="en-US" w:bidi="ar-SA"/>
+        </w:rPr>
+        <w:fldChar w:fldCharType="begin"/>
+      </w:r>
+      <w:r>
+        <w:rPr>
+          <w:lang w:val="es-AR" w:eastAsia="en-US" w:bidi="ar-SA"/>
+        </w:rPr>
+        <w:instrText xml:space="preserve"> REF _Ref168246039 \h </w:instrText>
+      </w:r>
+      <w:r>
+        <w:rPr>
+          <w:lang w:val="es-AR" w:eastAsia="en-US" w:bidi="ar-SA"/>
+        </w:rPr>
+      </w:r>
+      <w:r>
+        <w:rPr>
+          <w:lang w:val="es-AR" w:eastAsia="en-US" w:bidi="ar-SA"/>
+        </w:rPr>
+        <w:fldChar w:fldCharType="separate"/>
+      </w:r>
+      <w:r>
+        <w:rPr>
+          <w:lang w:val="es-AR"/>
+        </w:rPr>
+        <w:t xml:space="preserve">Fig. </w:t>
+      </w:r>
+      <w:r>
+        <w:rPr>
+          <w:noProof/>
+          <w:lang w:val="es-AR"/>
+        </w:rPr>
+        <w:t>5</w:t>
+      </w:r>
+      <w:r>
+        <w:rPr>
+          <w:lang w:val="es-AR" w:eastAsia="en-US" w:bidi="ar-SA"/>
+        </w:rPr>
+        <w:fldChar w:fldCharType="end"/>
+      </w:r>
+      <w:r>
+        <w:rPr>
+          <w:lang w:val="es-AR" w:eastAsia="en-US" w:bidi="ar-SA"/>
+        </w:rPr>
+        <w:t xml:space="preserve"> histogramas de algunos píxeles para todas las letras. Se observa que, como explicamos antes, la media suele ser significativamente mayor a la mediana, exceptuando en el caso de la columna 14 y la fila 15, donde la mediana es mucho mayor a la de los otros casos, casi empatando a la media. </w:t>
+      </w:r>
+    </w:p>
+    <w:p>
+      <w:pPr>
+        <w:rPr>
+          <w:lang w:val="es-AR" w:eastAsia="en-US" w:bidi="ar-SA"/>
+        </w:rPr>
+      </w:pPr>
+      <w:r>
+        <w:rPr>
+          <w:lang w:val="es-AR" w:eastAsia="en-US" w:bidi="ar-SA"/>
+        </w:rPr>
+        <w:t xml:space="preserve">Esta diferencia entre medias y medianas se observa no sólo en las primeras y últimas filas/columnas, sino también en la intensidad de las zonas centrales: en el gráfico de las medianas se observa una figura similar a una </w:t>
+      </w:r>
+      <w:r>
+        <w:rPr>
+          <w:rFonts w:cs="Calibri"/>
+          <w:lang w:val="es-AR" w:eastAsia="en-US" w:bidi="ar-SA"/>
+        </w:rPr>
+        <w:t>ε</w:t>
+      </w:r>
+      <w:r>
+        <w:rPr>
+          <w:lang w:val="es-AR" w:eastAsia="en-US" w:bidi="ar-SA"/>
+        </w:rPr>
+        <w:t xml:space="preserve">, mientras que en el de las medias esta figura está mucho más difuminada por toda la zona central. Esto puede interpretarse como que, al analizar las medias, los píxeles son más similares entre sí, mientras </w:t>
+      </w:r>
+      <w:proofErr w:type="gramStart"/>
+      <w:r>
+        <w:rPr>
+          <w:lang w:val="es-AR" w:eastAsia="en-US" w:bidi="ar-SA"/>
+        </w:rPr>
+        <w:t>que</w:t>
+      </w:r>
+      <w:proofErr w:type="gramEnd"/>
+      <w:r>
+        <w:rPr>
+          <w:lang w:val="es-AR" w:eastAsia="en-US" w:bidi="ar-SA"/>
+        </w:rPr>
+        <w:t xml:space="preserve"> analizando las medianas, se observa con mayor intensidad una separación entre clases. </w:t>
+      </w:r>
+    </w:p>
+    <w:p>
+      <w:pPr>
+        <w:rPr>
+          <w:lang w:val="es-AR" w:eastAsia="en-US" w:bidi="ar-SA"/>
+        </w:rPr>
+      </w:pPr>
+    </w:p>
+    <w:p>
+      <w:pPr>
+        <w:rPr>
+          <w:lang w:val="es-AR" w:eastAsia="en-US" w:bidi="ar-SA"/>
+        </w:rPr>
+      </w:pPr>
+      <w:r>
+        <w:rPr>
+          <w:lang w:val="es-AR" w:eastAsia="en-US" w:bidi="ar-SA"/>
+        </w:rPr>
+        <w:t>En efecto, e</w:t>
+      </w:r>
+      <w:r>
+        <w:rPr>
+          <w:lang w:val="es-AR" w:eastAsia="en-US" w:bidi="ar-SA"/>
+        </w:rPr>
+        <w:t xml:space="preserve">xplorando la diferenciabilidad entre clases, se </w:t>
+      </w:r>
+      <w:r>
+        <w:rPr>
+          <w:lang w:val="es-AR" w:eastAsia="en-US" w:bidi="ar-SA"/>
+        </w:rPr>
+        <w:t>realizaron gráficos de la resta entre medias y medianas para distint</w:t>
+      </w:r>
+      <w:r>
+        <w:rPr>
+          <w:lang w:val="es-AR" w:eastAsia="en-US" w:bidi="ar-SA"/>
+        </w:rPr>
+        <w:t>os pares de letras</w:t>
+      </w:r>
+      <w:r>
+        <w:rPr>
+          <w:lang w:val="es-AR" w:eastAsia="en-US" w:bidi="ar-SA"/>
+        </w:rPr>
+        <w:t>.</w:t>
+      </w:r>
+      <w:r>
+        <w:rPr>
+          <w:lang w:val="es-AR" w:eastAsia="en-US" w:bidi="ar-SA"/>
+        </w:rPr>
+        <w:t xml:space="preserve"> En la</w:t>
+      </w:r>
+      <w:r>
+        <w:rPr>
+          <w:lang w:val="es-AR" w:eastAsia="en-US" w:bidi="ar-SA"/>
+        </w:rPr>
+        <w:t xml:space="preserve"> </w:t>
+      </w:r>
+      <w:r>
+        <w:rPr>
+          <w:lang w:val="es-AR" w:eastAsia="en-US" w:bidi="ar-SA"/>
+        </w:rPr>
+        <w:fldChar w:fldCharType="begin"/>
+      </w:r>
+      <w:r>
+        <w:rPr>
+          <w:lang w:val="es-AR" w:eastAsia="en-US" w:bidi="ar-SA"/>
+        </w:rPr>
+        <w:instrText xml:space="preserve"> REF _Ref168247970 \h </w:instrText>
+      </w:r>
+      <w:r>
+        <w:rPr>
+          <w:lang w:val="es-AR" w:eastAsia="en-US" w:bidi="ar-SA"/>
+        </w:rPr>
+      </w:r>
+      <w:r>
+        <w:rPr>
+          <w:lang w:val="es-AR" w:eastAsia="en-US" w:bidi="ar-SA"/>
+        </w:rPr>
+        <w:fldChar w:fldCharType="separate"/>
+      </w:r>
+      <w:r>
+        <w:rPr>
+          <w:lang w:val="es-AR"/>
+        </w:rPr>
+        <w:t xml:space="preserve">Fig. </w:t>
+      </w:r>
+      <w:r>
+        <w:rPr>
+          <w:noProof/>
+          <w:lang w:val="es-AR"/>
+        </w:rPr>
+        <w:t>6</w:t>
+      </w:r>
+      <w:r>
+        <w:rPr>
+          <w:lang w:val="es-AR" w:eastAsia="en-US" w:bidi="ar-SA"/>
+        </w:rPr>
+        <w:fldChar w:fldCharType="end"/>
+      </w:r>
+      <w:r>
+        <w:rPr>
+          <w:lang w:val="es-AR" w:eastAsia="en-US" w:bidi="ar-SA"/>
+        </w:rPr>
+        <w:t xml:space="preserve">, se puede ver que las diferencias de intensidades medias, tanto para la comparación de “E” con “M”, como para “L” con “I”, son de menor magnitud que las mismas comparaciones entre medianas. </w:t>
+      </w:r>
+      <w:r>
+        <w:rPr>
+          <w:lang w:val="es-AR" w:eastAsia="en-US" w:bidi="ar-SA"/>
+        </w:rPr>
+        <w:t xml:space="preserve">Se muestran en la </w:t>
+      </w:r>
+      <w:r>
+        <w:rPr>
+          <w:lang w:val="es-AR" w:eastAsia="en-US" w:bidi="ar-SA"/>
+        </w:rPr>
+        <w:fldChar w:fldCharType="begin"/>
+      </w:r>
+      <w:r>
+        <w:rPr>
+          <w:lang w:val="es-AR" w:eastAsia="en-US" w:bidi="ar-SA"/>
+        </w:rPr>
+        <w:instrText xml:space="preserve"> REF _Ref168248926 \h </w:instrText>
+      </w:r>
+      <w:r>
+        <w:rPr>
+          <w:lang w:val="es-AR" w:eastAsia="en-US" w:bidi="ar-SA"/>
+        </w:rPr>
+      </w:r>
+      <w:r>
+        <w:rPr>
+          <w:lang w:val="es-AR" w:eastAsia="en-US" w:bidi="ar-SA"/>
+        </w:rPr>
+        <w:fldChar w:fldCharType="separate"/>
+      </w:r>
+      <w:r>
+        <w:rPr>
+          <w:lang w:val="es-AR"/>
+        </w:rPr>
+        <w:t xml:space="preserve">Tabla </w:t>
+      </w:r>
+      <w:r>
+        <w:rPr>
+          <w:noProof/>
+          <w:lang w:val="es-AR"/>
+        </w:rPr>
+        <w:t>1</w:t>
+      </w:r>
+      <w:r>
+        <w:rPr>
+          <w:lang w:val="es-AR" w:eastAsia="en-US" w:bidi="ar-SA"/>
+        </w:rPr>
+        <w:fldChar w:fldCharType="end"/>
+      </w:r>
+      <w:r>
+        <w:rPr>
+          <w:lang w:val="es-AR" w:eastAsia="en-US" w:bidi="ar-SA"/>
+        </w:rPr>
+        <w:t xml:space="preserve"> los desvíos de las diferencias </w:t>
+      </w:r>
+      <w:r>
+        <w:rPr>
+          <w:lang w:val="es-AR" w:eastAsia="en-US" w:bidi="ar-SA"/>
+        </w:rPr>
+        <w:t>entre medias, medianas y su diferencia en porcentaje para estos y otros pares de letras. Se ve que, en todos los casos, el desvío entre las diferencias de medianas es mayor al mismo para las medias.</w:t>
+      </w:r>
+    </w:p>
+    <w:p>
+      <w:pPr>
+        <w:rPr>
+          <w:lang w:val="es-AR" w:eastAsia="en-US" w:bidi="ar-SA"/>
+        </w:rPr>
+      </w:pPr>
+    </w:p>
+    <w:p>
+      <w:pPr>
+        <w:rPr>
+          <w:lang w:val="es-AR" w:eastAsia="en-US" w:bidi="ar-SA"/>
+        </w:rPr>
+      </w:pPr>
+    </w:p>
+    <w:tbl>
+      <w:tblPr>
+        <w:tblStyle w:val="Tablaconcuadrcula"/>
+        <w:tblpPr w:leftFromText="141" w:rightFromText="141" w:vertAnchor="page" w:horzAnchor="margin" w:tblpY="8002"/>
+        <w:tblW w:w="5026" w:type="pct"/>
+        <w:tblLook w:val="04A0" w:firstRow="1" w:lastRow="0" w:firstColumn="1" w:lastColumn="0" w:noHBand="0" w:noVBand="1"/>
+      </w:tblPr>
+      <w:tblGrid>
+        <w:gridCol w:w="1416"/>
+        <w:gridCol w:w="2829"/>
+        <w:gridCol w:w="2831"/>
+        <w:gridCol w:w="1987"/>
+      </w:tblGrid>
+      <w:tr>
+        <w:trPr>
+          <w:trHeight w:val="386"/>
+        </w:trPr>
+        <w:tc>
+          <w:tcPr>
+            <w:tcW w:w="781" w:type="pct"/>
+          </w:tcPr>
+          <w:p>
+            <w:pPr>
+              <w:jc w:val="center"/>
+              <w:rPr>
+                <w:lang w:val="es-AR" w:eastAsia="en-US" w:bidi="ar-SA"/>
+              </w:rPr>
+            </w:pPr>
+            <w:r>
+              <w:rPr>
+                <w:lang w:val="es-AR" w:eastAsia="en-US" w:bidi="ar-SA"/>
+              </w:rPr>
+              <w:lastRenderedPageBreak/>
+              <w:t>Par de letras</w:t>
+            </w:r>
+          </w:p>
+        </w:tc>
+        <w:tc>
+          <w:tcPr>
+            <w:tcW w:w="1561" w:type="pct"/>
+          </w:tcPr>
+          <w:p>
+            <w:pPr>
+              <w:jc w:val="center"/>
+              <w:rPr>
+                <w:lang w:val="es-AR" w:eastAsia="en-US" w:bidi="ar-SA"/>
+              </w:rPr>
+            </w:pPr>
+            <w:r>
+              <w:rPr>
+                <w:lang w:val="es-AR" w:eastAsia="en-US" w:bidi="ar-SA"/>
+              </w:rPr>
+              <w:t>Desvío de la diferencia entre medianas</w:t>
+            </w:r>
+          </w:p>
+        </w:tc>
+        <w:tc>
+          <w:tcPr>
+            <w:tcW w:w="1562" w:type="pct"/>
+          </w:tcPr>
+          <w:p>
+            <w:pPr>
+              <w:jc w:val="center"/>
+              <w:rPr>
+                <w:lang w:val="es-AR" w:eastAsia="en-US" w:bidi="ar-SA"/>
+              </w:rPr>
+            </w:pPr>
+            <w:r>
+              <w:rPr>
+                <w:lang w:val="es-AR" w:eastAsia="en-US" w:bidi="ar-SA"/>
+              </w:rPr>
+              <w:t>Desvío de la diferencia entre medias</w:t>
+            </w:r>
+          </w:p>
+        </w:tc>
+        <w:tc>
+          <w:tcPr>
+            <w:tcW w:w="1096" w:type="pct"/>
+          </w:tcPr>
+          <w:p>
+            <w:pPr>
+              <w:jc w:val="center"/>
+              <w:rPr>
+                <w:lang w:val="es-AR" w:eastAsia="en-US" w:bidi="ar-SA"/>
+              </w:rPr>
+            </w:pPr>
+            <w:r>
+              <w:rPr>
+                <w:lang w:val="es-AR" w:eastAsia="en-US" w:bidi="ar-SA"/>
+              </w:rPr>
+              <w:t>Diferencia porcentual</w:t>
+            </w:r>
+          </w:p>
+        </w:tc>
+      </w:tr>
+      <w:tr>
+        <w:trPr>
+          <w:trHeight w:val="386"/>
+        </w:trPr>
+        <w:tc>
+          <w:tcPr>
+            <w:tcW w:w="781" w:type="pct"/>
+          </w:tcPr>
+          <w:p>
+            <w:pPr>
+              <w:jc w:val="center"/>
+              <w:rPr>
+                <w:lang w:val="es-AR" w:eastAsia="en-US" w:bidi="ar-SA"/>
+              </w:rPr>
+            </w:pPr>
+            <w:r>
+              <w:rPr>
+                <w:lang w:val="es-AR" w:eastAsia="en-US" w:bidi="ar-SA"/>
+              </w:rPr>
+              <w:t>E y M</w:t>
+            </w:r>
+          </w:p>
+        </w:tc>
+        <w:tc>
+          <w:tcPr>
+            <w:tcW w:w="1561" w:type="pct"/>
+          </w:tcPr>
+          <w:p>
+            <w:pPr>
+              <w:jc w:val="center"/>
+              <w:rPr>
+                <w:lang w:val="es-AR" w:eastAsia="en-US" w:bidi="ar-SA"/>
+              </w:rPr>
+            </w:pPr>
+            <w:r>
+              <w:rPr>
+                <w:lang w:val="es-AR" w:eastAsia="en-US" w:bidi="ar-SA"/>
+              </w:rPr>
+              <w:t>85.26</w:t>
+            </w:r>
+          </w:p>
+        </w:tc>
+        <w:tc>
+          <w:tcPr>
+            <w:tcW w:w="1562" w:type="pct"/>
+          </w:tcPr>
+          <w:p>
+            <w:pPr>
+              <w:jc w:val="center"/>
+              <w:rPr>
+                <w:lang w:val="es-AR" w:eastAsia="en-US" w:bidi="ar-SA"/>
+              </w:rPr>
+            </w:pPr>
+            <w:r>
+              <w:rPr>
+                <w:lang w:val="es-AR" w:eastAsia="en-US" w:bidi="ar-SA"/>
+              </w:rPr>
+              <w:t>61.10</w:t>
+            </w:r>
+          </w:p>
+        </w:tc>
+        <w:tc>
+          <w:tcPr>
+            <w:tcW w:w="1096" w:type="pct"/>
+          </w:tcPr>
+          <w:p>
+            <w:pPr>
+              <w:jc w:val="center"/>
+              <w:rPr>
+                <w:lang w:val="es-AR" w:eastAsia="en-US" w:bidi="ar-SA"/>
+              </w:rPr>
+            </w:pPr>
+            <w:r>
+              <w:rPr>
+                <w:lang w:val="es-AR" w:eastAsia="en-US" w:bidi="ar-SA"/>
+              </w:rPr>
+              <w:t>39.6%</w:t>
+            </w:r>
+          </w:p>
+        </w:tc>
+      </w:tr>
+      <w:tr>
+        <w:trPr>
+          <w:trHeight w:val="386"/>
+        </w:trPr>
+        <w:tc>
+          <w:tcPr>
+            <w:tcW w:w="781" w:type="pct"/>
+          </w:tcPr>
+          <w:p>
+            <w:pPr>
+              <w:jc w:val="center"/>
+              <w:rPr>
+                <w:lang w:val="es-AR" w:eastAsia="en-US" w:bidi="ar-SA"/>
+              </w:rPr>
+            </w:pPr>
+            <w:r>
+              <w:rPr>
+                <w:lang w:val="es-AR" w:eastAsia="en-US" w:bidi="ar-SA"/>
+              </w:rPr>
+              <w:t>I y L</w:t>
+            </w:r>
+          </w:p>
+        </w:tc>
+        <w:tc>
+          <w:tcPr>
+            <w:tcW w:w="1561" w:type="pct"/>
+          </w:tcPr>
+          <w:p>
+            <w:pPr>
+              <w:jc w:val="center"/>
+              <w:rPr>
+                <w:lang w:val="es-AR" w:eastAsia="en-US" w:bidi="ar-SA"/>
+              </w:rPr>
+            </w:pPr>
+            <w:r>
+              <w:rPr>
+                <w:lang w:val="es-AR" w:eastAsia="en-US" w:bidi="ar-SA"/>
+              </w:rPr>
+              <w:t>16.14</w:t>
+            </w:r>
+          </w:p>
+        </w:tc>
+        <w:tc>
+          <w:tcPr>
+            <w:tcW w:w="1562" w:type="pct"/>
+          </w:tcPr>
+          <w:p>
+            <w:pPr>
+              <w:jc w:val="center"/>
+              <w:rPr>
+                <w:lang w:val="es-AR" w:eastAsia="en-US" w:bidi="ar-SA"/>
+              </w:rPr>
+            </w:pPr>
+            <w:r>
+              <w:rPr>
+                <w:lang w:val="es-AR" w:eastAsia="en-US" w:bidi="ar-SA"/>
+              </w:rPr>
+              <w:t>25.24</w:t>
+            </w:r>
+          </w:p>
+        </w:tc>
+        <w:tc>
+          <w:tcPr>
+            <w:tcW w:w="1096" w:type="pct"/>
+          </w:tcPr>
+          <w:p>
+            <w:pPr>
+              <w:jc w:val="center"/>
+              <w:rPr>
+                <w:lang w:val="es-AR" w:eastAsia="en-US" w:bidi="ar-SA"/>
+              </w:rPr>
+            </w:pPr>
+            <w:r>
+              <w:rPr>
+                <w:lang w:val="es-AR" w:eastAsia="en-US" w:bidi="ar-SA"/>
+              </w:rPr>
+              <w:t>56.4%</w:t>
+            </w:r>
+          </w:p>
+        </w:tc>
+      </w:tr>
+      <w:tr>
+        <w:trPr>
+          <w:trHeight w:val="386"/>
+        </w:trPr>
+        <w:tc>
+          <w:tcPr>
+            <w:tcW w:w="781" w:type="pct"/>
+          </w:tcPr>
+          <w:p>
+            <w:pPr>
+              <w:jc w:val="center"/>
+              <w:rPr>
+                <w:lang w:val="es-AR" w:eastAsia="en-US" w:bidi="ar-SA"/>
+              </w:rPr>
+            </w:pPr>
+            <w:r>
+              <w:rPr>
+                <w:lang w:val="es-AR" w:eastAsia="en-US" w:bidi="ar-SA"/>
+              </w:rPr>
+              <w:t>E y L</w:t>
+            </w:r>
+          </w:p>
+        </w:tc>
+        <w:tc>
+          <w:tcPr>
+            <w:tcW w:w="1561" w:type="pct"/>
+          </w:tcPr>
+          <w:p>
+            <w:pPr>
+              <w:jc w:val="center"/>
+              <w:rPr>
+                <w:lang w:val="es-AR" w:eastAsia="en-US" w:bidi="ar-SA"/>
+              </w:rPr>
+            </w:pPr>
+            <w:r>
+              <w:rPr>
+                <w:lang w:val="es-AR" w:eastAsia="en-US" w:bidi="ar-SA"/>
+              </w:rPr>
+              <w:t>73.97</w:t>
+            </w:r>
+          </w:p>
+        </w:tc>
+        <w:tc>
+          <w:tcPr>
+            <w:tcW w:w="1562" w:type="pct"/>
+          </w:tcPr>
+          <w:p>
+            <w:pPr>
+              <w:jc w:val="center"/>
+              <w:rPr>
+                <w:lang w:val="es-AR" w:eastAsia="en-US" w:bidi="ar-SA"/>
+              </w:rPr>
+            </w:pPr>
+            <w:r>
+              <w:rPr>
+                <w:lang w:val="es-AR" w:eastAsia="en-US" w:bidi="ar-SA"/>
+              </w:rPr>
+              <w:t>44.46</w:t>
+            </w:r>
+          </w:p>
+        </w:tc>
+        <w:tc>
+          <w:tcPr>
+            <w:tcW w:w="1096" w:type="pct"/>
+          </w:tcPr>
+          <w:p>
+            <w:pPr>
+              <w:jc w:val="center"/>
+              <w:rPr>
+                <w:lang w:val="es-AR" w:eastAsia="en-US" w:bidi="ar-SA"/>
+              </w:rPr>
+            </w:pPr>
+            <w:r>
+              <w:rPr>
+                <w:lang w:val="es-AR" w:eastAsia="en-US" w:bidi="ar-SA"/>
+              </w:rPr>
+              <w:t>66.4%</w:t>
+            </w:r>
+          </w:p>
+        </w:tc>
+      </w:tr>
+      <w:tr>
+        <w:trPr>
+          <w:trHeight w:val="386"/>
+        </w:trPr>
+        <w:tc>
+          <w:tcPr>
+            <w:tcW w:w="781" w:type="pct"/>
+          </w:tcPr>
+          <w:p>
+            <w:pPr>
+              <w:jc w:val="center"/>
+              <w:rPr>
+                <w:lang w:val="es-AR" w:eastAsia="en-US" w:bidi="ar-SA"/>
+              </w:rPr>
+            </w:pPr>
+            <w:r>
+              <w:rPr>
+                <w:lang w:val="es-AR" w:eastAsia="en-US" w:bidi="ar-SA"/>
+              </w:rPr>
+              <w:t>E y I</w:t>
+            </w:r>
+          </w:p>
+        </w:tc>
+        <w:tc>
+          <w:tcPr>
+            <w:tcW w:w="1561" w:type="pct"/>
+          </w:tcPr>
+          <w:p>
+            <w:pPr>
+              <w:jc w:val="center"/>
+              <w:rPr>
+                <w:lang w:val="es-AR" w:eastAsia="en-US" w:bidi="ar-SA"/>
+              </w:rPr>
+            </w:pPr>
+            <w:r>
+              <w:rPr>
+                <w:lang w:val="es-AR" w:eastAsia="en-US" w:bidi="ar-SA"/>
+              </w:rPr>
+              <w:t>78.97</w:t>
+            </w:r>
+          </w:p>
+        </w:tc>
+        <w:tc>
+          <w:tcPr>
+            <w:tcW w:w="1562" w:type="pct"/>
+          </w:tcPr>
+          <w:p>
+            <w:pPr>
+              <w:jc w:val="center"/>
+              <w:rPr>
+                <w:lang w:val="es-AR" w:eastAsia="en-US" w:bidi="ar-SA"/>
+              </w:rPr>
+            </w:pPr>
+            <w:r>
+              <w:rPr>
+                <w:lang w:val="es-AR" w:eastAsia="en-US" w:bidi="ar-SA"/>
+              </w:rPr>
+              <w:t>53.83</w:t>
+            </w:r>
+          </w:p>
+        </w:tc>
+        <w:tc>
+          <w:tcPr>
+            <w:tcW w:w="1096" w:type="pct"/>
+          </w:tcPr>
+          <w:p>
+            <w:pPr>
+              <w:jc w:val="center"/>
+              <w:rPr>
+                <w:lang w:val="es-AR" w:eastAsia="en-US" w:bidi="ar-SA"/>
+              </w:rPr>
+            </w:pPr>
+            <w:r>
+              <w:rPr>
+                <w:lang w:val="es-AR" w:eastAsia="en-US" w:bidi="ar-SA"/>
+              </w:rPr>
+              <w:t>46.7%</w:t>
+            </w:r>
+          </w:p>
+        </w:tc>
+      </w:tr>
+    </w:tbl>
+    <w:p>
+      <w:pPr>
+        <w:rPr>
+          <w:lang w:val="es-AR" w:eastAsia="en-US" w:bidi="ar-SA"/>
+        </w:rPr>
+      </w:pPr>
+      <w:r>
+        <w:rPr>
+          <w:noProof/>
+          <w14:ligatures w14:val="standardContextual"/>
+        </w:rPr>
+        <mc:AlternateContent>
+          <mc:Choice Requires="wpg">
+            <w:drawing>
+              <wp:anchor distT="0" distB="0" distL="114300" distR="114300" simplePos="0" relativeHeight="251698176" behindDoc="0" locked="0" layoutInCell="1" allowOverlap="1" wp14:anchorId="674B2F15" wp14:editId="00A914F7">
+                <wp:simplePos x="0" y="0"/>
+                <wp:positionH relativeFrom="margin">
+                  <wp:align>center</wp:align>
+                </wp:positionH>
+                <wp:positionV relativeFrom="paragraph">
+                  <wp:posOffset>497</wp:posOffset>
+                </wp:positionV>
+                <wp:extent cx="4317365" cy="4062730"/>
+                <wp:effectExtent l="0" t="0" r="6985" b="0"/>
+                <wp:wrapTopAndBottom/>
+                <wp:docPr id="1694043438" name="Grupo 7"/>
+                <wp:cNvGraphicFramePr/>
+                <a:graphic xmlns:a="http://schemas.openxmlformats.org/drawingml/2006/main">
+                  <a:graphicData uri="http://schemas.microsoft.com/office/word/2010/wordprocessingGroup">
+                    <wpg:wgp>
+                      <wpg:cNvGrpSpPr/>
+                      <wpg:grpSpPr>
+                        <a:xfrm>
+                          <a:off x="0" y="0"/>
+                          <a:ext cx="4317365" cy="4062730"/>
+                          <a:chOff x="0" y="0"/>
+                          <a:chExt cx="4615925" cy="4508500"/>
+                        </a:xfrm>
+                      </wpg:grpSpPr>
+                      <wpg:grpSp>
+                        <wpg:cNvPr id="467867259" name="Grupo 6"/>
+                        <wpg:cNvGrpSpPr/>
+                        <wpg:grpSpPr>
+                          <a:xfrm>
+                            <a:off x="0" y="0"/>
+                            <a:ext cx="4615925" cy="4054779"/>
+                            <a:chOff x="0" y="0"/>
+                            <a:chExt cx="4615925" cy="4054779"/>
+                          </a:xfrm>
+                        </wpg:grpSpPr>
+                        <pic:pic xmlns:pic="http://schemas.openxmlformats.org/drawingml/2006/picture">
+                          <pic:nvPicPr>
+                            <pic:cNvPr id="1912738068" name="Imagen 1" descr="Gráfico&#10;&#10;Descripción generada automáticamente"/>
+                            <pic:cNvPicPr>
+                              <a:picLocks noChangeAspect="1"/>
+                            </pic:cNvPicPr>
+                          </pic:nvPicPr>
+                          <pic:blipFill>
+                            <a:blip r:embed="rId29">
+                              <a:extLst>
+                                <a:ext uri="{28A0092B-C50C-407E-A947-70E740481C1C}">
+                                  <a14:useLocalDpi xmlns:a14="http://schemas.microsoft.com/office/drawing/2010/main" val="0"/>
+                                </a:ext>
+                              </a:extLst>
+                            </a:blip>
+                            <a:stretch>
+                              <a:fillRect/>
+                            </a:stretch>
+                          </pic:blipFill>
+                          <pic:spPr>
+                            <a:xfrm>
+                              <a:off x="2266122" y="7951"/>
+                              <a:ext cx="2348230" cy="2027555"/>
+                            </a:xfrm>
+                            <a:prstGeom prst="rect">
+                              <a:avLst/>
+                            </a:prstGeom>
+                          </pic:spPr>
+                        </pic:pic>
+                        <pic:pic xmlns:pic="http://schemas.openxmlformats.org/drawingml/2006/picture">
+                          <pic:nvPicPr>
+                            <pic:cNvPr id="1314936090" name="Imagen 1" descr="Gráfico&#10;&#10;Descripción generada automáticamente"/>
+                            <pic:cNvPicPr>
+                              <a:picLocks noChangeAspect="1"/>
+                            </pic:cNvPicPr>
+                          </pic:nvPicPr>
+                          <pic:blipFill>
+                            <a:blip r:embed="rId30">
+                              <a:extLst>
+                                <a:ext uri="{28A0092B-C50C-407E-A947-70E740481C1C}">
+                                  <a14:useLocalDpi xmlns:a14="http://schemas.microsoft.com/office/drawing/2010/main" val="0"/>
+                                </a:ext>
+                              </a:extLst>
+                            </a:blip>
+                            <a:stretch>
+                              <a:fillRect/>
+                            </a:stretch>
+                          </pic:blipFill>
+                          <pic:spPr>
+                            <a:xfrm>
+                              <a:off x="0" y="0"/>
+                              <a:ext cx="2377440" cy="2052320"/>
+                            </a:xfrm>
+                            <a:prstGeom prst="rect">
+                              <a:avLst/>
+                            </a:prstGeom>
+                          </pic:spPr>
+                        </pic:pic>
+                        <pic:pic xmlns:pic="http://schemas.openxmlformats.org/drawingml/2006/picture">
+                          <pic:nvPicPr>
+                            <pic:cNvPr id="1984151633" name="Imagen 1" descr="Gráfico, Histograma&#10;&#10;Descripción generada automáticamente"/>
+                            <pic:cNvPicPr>
+                              <a:picLocks noChangeAspect="1"/>
+                            </pic:cNvPicPr>
+                          </pic:nvPicPr>
+                          <pic:blipFill>
+                            <a:blip r:embed="rId31">
+                              <a:extLst>
+                                <a:ext uri="{28A0092B-C50C-407E-A947-70E740481C1C}">
+                                  <a14:useLocalDpi xmlns:a14="http://schemas.microsoft.com/office/drawing/2010/main" val="0"/>
+                                </a:ext>
+                              </a:extLst>
+                            </a:blip>
+                            <a:stretch>
+                              <a:fillRect/>
+                            </a:stretch>
+                          </pic:blipFill>
+                          <pic:spPr>
+                            <a:xfrm>
+                              <a:off x="0" y="2003729"/>
+                              <a:ext cx="2375535" cy="2051050"/>
+                            </a:xfrm>
+                            <a:prstGeom prst="rect">
+                              <a:avLst/>
+                            </a:prstGeom>
+                          </pic:spPr>
+                        </pic:pic>
+                        <pic:pic xmlns:pic="http://schemas.openxmlformats.org/drawingml/2006/picture">
+                          <pic:nvPicPr>
+                            <pic:cNvPr id="1880965576" name="Imagen 1" descr="Gráfico, Histograma&#10;&#10;Descripción generada automáticamente"/>
+                            <pic:cNvPicPr>
+                              <a:picLocks noChangeAspect="1"/>
+                            </pic:cNvPicPr>
+                          </pic:nvPicPr>
+                          <pic:blipFill>
+                            <a:blip r:embed="rId32">
+                              <a:extLst>
+                                <a:ext uri="{28A0092B-C50C-407E-A947-70E740481C1C}">
+                                  <a14:useLocalDpi xmlns:a14="http://schemas.microsoft.com/office/drawing/2010/main" val="0"/>
+                                </a:ext>
+                              </a:extLst>
+                            </a:blip>
+                            <a:stretch>
+                              <a:fillRect/>
+                            </a:stretch>
+                          </pic:blipFill>
+                          <pic:spPr>
+                            <a:xfrm>
+                              <a:off x="2258170" y="2003729"/>
+                              <a:ext cx="2357755" cy="2035175"/>
+                            </a:xfrm>
+                            <a:prstGeom prst="rect">
+                              <a:avLst/>
+                            </a:prstGeom>
+                          </pic:spPr>
+                        </pic:pic>
+                      </wpg:grpSp>
+                      <wps:wsp>
+                        <wps:cNvPr id="1950663270" name="Cuadro de texto 1"/>
+                        <wps:cNvSpPr txBox="1"/>
+                        <wps:spPr>
+                          <a:xfrm>
+                            <a:off x="0" y="4102735"/>
+                            <a:ext cx="4615815" cy="405765"/>
+                          </a:xfrm>
+                          <a:prstGeom prst="rect">
+                            <a:avLst/>
+                          </a:prstGeom>
+                          <a:solidFill>
+                            <a:prstClr val="white"/>
+                          </a:solidFill>
+                          <a:ln>
+                            <a:noFill/>
+                          </a:ln>
+                        </wps:spPr>
+                        <wps:txbx>
+                          <w:txbxContent>
+                            <w:p>
+                              <w:pPr>
+                                <w:pStyle w:val="Descripcin"/>
+                                <w:jc w:val="center"/>
+                                <w:rPr>
+                                  <w:rFonts w:cs="Lohit Devanagari"/>
+                                  <w:noProof/>
+                                  <w:lang w:val="es-AR"/>
+                                </w:rPr>
+                              </w:pPr>
+                              <w:bookmarkStart w:id="14" w:name="_Ref168247970"/>
+                              <w:r>
+                                <w:rPr>
+                                  <w:lang w:val="es-AR"/>
+                                </w:rPr>
+                                <w:t xml:space="preserve">Fig. </w:t>
+                              </w:r>
+                              <w:r>
+                                <w:fldChar w:fldCharType="begin"/>
+                              </w:r>
+                              <w:r>
+                                <w:rPr>
+                                  <w:lang w:val="es-AR"/>
+                                </w:rPr>
+                                <w:instrText xml:space="preserve"> SEQ Fig. \* ARABIC </w:instrText>
+                              </w:r>
+                              <w:r>
+                                <w:fldChar w:fldCharType="separate"/>
+                              </w:r>
+                              <w:r>
+                                <w:rPr>
+                                  <w:noProof/>
+                                  <w:lang w:val="es-AR"/>
+                                </w:rPr>
+                                <w:t>6</w:t>
+                              </w:r>
+                              <w:r>
+                                <w:fldChar w:fldCharType="end"/>
+                              </w:r>
+                              <w:bookmarkEnd w:id="14"/>
+                              <w:r>
+                                <w:rPr>
+                                  <w:lang w:val="es-AR"/>
+                                </w:rPr>
+                                <w:t>: Diferencias entre medias y m</w:t>
+                              </w:r>
+                              <w:r>
+                                <w:rPr>
+                                  <w:lang w:val="es-AR"/>
+                                </w:rPr>
+                                <w:t>edianas de “E” con “M” y “L” con “I”. Se puede apreciar que las diferencias entre medianas son más importantes</w:t>
+                              </w:r>
+                            </w:p>
+                          </w:txbxContent>
+                        </wps:txbx>
+                        <wps:bodyPr rot="0" spcFirstLastPara="0" vertOverflow="overflow" horzOverflow="overflow" vert="horz" wrap="square" lIns="0" tIns="0" rIns="0" bIns="0" numCol="1" spcCol="0" rtlCol="0" fromWordArt="0" anchor="t" anchorCtr="0" forceAA="0" compatLnSpc="1">
+                          <a:prstTxWarp prst="textNoShape">
+                            <a:avLst/>
+                          </a:prstTxWarp>
+                          <a:noAutofit/>
+                        </wps:bodyPr>
+                      </wps:wsp>
+                    </wpg:wgp>
+                  </a:graphicData>
+                </a:graphic>
+                <wp14:sizeRelH relativeFrom="margin">
+                  <wp14:pctWidth>0</wp14:pctWidth>
+                </wp14:sizeRelH>
+                <wp14:sizeRelV relativeFrom="margin">
+                  <wp14:pctHeight>0</wp14:pctHeight>
+                </wp14:sizeRelV>
+              </wp:anchor>
+            </w:drawing>
+          </mc:Choice>
+          <mc:Fallback>
+            <w:pict>
+              <v:group w14:anchorId="674B2F15" id="Grupo 7" o:spid="_x0000_s1050" style="position:absolute;margin-left:0;margin-top:.05pt;width:339.95pt;height:319.9pt;z-index:251698176;mso-position-horizontal:center;mso-position-horizontal-relative:margin;mso-width-relative:margin;mso-height-relative:margin" coordsize="46159,45085" o:gfxdata="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">
+                <v:group id="Grupo 6" o:spid="_x0000_s1051" style="position:absolute;width:46159;height:40547" coordsize="46159,40547" o:gfxdata="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">
+                  <v:shape id="Imagen 1" o:spid="_x0000_s1052" type="#_x0000_t75" alt="Gráfico&#10;&#10;Descripción generada automáticamente" style="position:absolute;left:22661;top:79;width:23482;height:20276;visibility:visible;mso-wrap-style:square" o:gfxdata="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">
+                    <v:imagedata r:id="rId33" o:title="Gráfico&#10;&#10;Descripción generada automáticamente"/>
+                  </v:shape>
+                  <v:shape id="Imagen 1" o:spid="_x0000_s1053" type="#_x0000_t75" alt="Gráfico&#10;&#10;Descripción generada automáticamente" style="position:absolute;width:23774;height:20523;visibility:visible;mso-wrap-style:square" o:gfxdata="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">
+                    <v:imagedata r:id="rId34" o:title="Gráfico&#10;&#10;Descripción generada automáticamente"/>
+                  </v:shape>
+                  <v:shape id="Imagen 1" o:spid="_x0000_s1054" type="#_x0000_t75" alt="Gráfico, Histograma&#10;&#10;Descripción generada automáticamente" style="position:absolute;top:20037;width:23755;height:20510;visibility:visible;mso-wrap-style:square" o:gfxdata="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">
+                    <v:imagedata r:id="rId35" o:title="Gráfico, Histograma&#10;&#10;Descripción generada automáticamente"/>
+                  </v:shape>
+                  <v:shape id="Imagen 1" o:spid="_x0000_s1055" type="#_x0000_t75" alt="Gráfico, Histograma&#10;&#10;Descripción generada automáticamente" style="position:absolute;left:22581;top:20037;width:23578;height:20352;visibility:visible;mso-wrap-style:square" o:gfxdata="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">
+                    <v:imagedata r:id="rId36" o:title="Gráfico, Histograma&#10;&#10;Descripción generada automáticamente"/>
+                  </v:shape>
+                </v:group>
+                <v:shape id="Cuadro de texto 1" o:spid="_x0000_s1056" type="#_x0000_t202" style="position:absolute;top:41027;width:46158;height:4058;visibility:visible;mso-wrap-style:square;v-text-anchor:top" o:gfxdata="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" stroked="f">
+                  <v:textbox inset="0,0,0,0">
+                    <w:txbxContent>
+                      <w:p>
+                        <w:pPr>
+                          <w:pStyle w:val="Descripcin"/>
+                          <w:jc w:val="center"/>
+                          <w:rPr>
+                            <w:rFonts w:cs="Lohit Devanagari"/>
+                            <w:noProof/>
+                            <w:lang w:val="es-AR"/>
+                          </w:rPr>
+                        </w:pPr>
+                        <w:bookmarkStart w:id="15" w:name="_Ref168247970"/>
+                        <w:r>
+                          <w:rPr>
+                            <w:lang w:val="es-AR"/>
+                          </w:rPr>
+                          <w:t xml:space="preserve">Fig. </w:t>
+                        </w:r>
+                        <w:r>
+                          <w:fldChar w:fldCharType="begin"/>
+                        </w:r>
+                        <w:r>
+                          <w:rPr>
+                            <w:lang w:val="es-AR"/>
+                          </w:rPr>
+                          <w:instrText xml:space="preserve"> SEQ Fig. \* ARABIC </w:instrText>
+                        </w:r>
+                        <w:r>
+                          <w:fldChar w:fldCharType="separate"/>
+                        </w:r>
+                        <w:r>
+                          <w:rPr>
+                            <w:noProof/>
+                            <w:lang w:val="es-AR"/>
+                          </w:rPr>
+                          <w:t>6</w:t>
+                        </w:r>
+                        <w:r>
+                          <w:fldChar w:fldCharType="end"/>
+                        </w:r>
+                        <w:bookmarkEnd w:id="15"/>
+                        <w:r>
+                          <w:rPr>
+                            <w:lang w:val="es-AR"/>
+                          </w:rPr>
+                          <w:t>: Diferencias entre medias y m</w:t>
+                        </w:r>
+                        <w:r>
+                          <w:rPr>
+                            <w:lang w:val="es-AR"/>
+                          </w:rPr>
+                          <w:t>edianas de “E” con “M” y “L” con “I”. Se puede apreciar que las diferencias entre medianas son más importantes</w:t>
+                        </w:r>
+                      </w:p>
+                    </w:txbxContent>
+                  </v:textbox>
+                </v:shape>
+                <w10:wrap type="topAndBottom" anchorx="margin"/>
+              </v:group>
+            </w:pict>
+          </mc:Fallback>
+        </mc:AlternateContent>
+      </w:r>
+    </w:p>
+    <w:p>
+      <w:pPr>
+        <w:pStyle w:val="Descripcin"/>
+        <w:keepNext/>
+        <w:ind w:left="708" w:firstLine="708"/>
+        <w:rPr>
+          <w:lang w:val="es-AR"/>
+        </w:rPr>
+      </w:pPr>
+      <w:bookmarkStart w:id="16" w:name="_Ref168248926"/>
+      <w:r>
+        <w:rPr>
+          <w:lang w:val="es-AR"/>
+        </w:rPr>
+        <w:t xml:space="preserve">Tabla </w:t>
+      </w:r>
+      <w:r>
+        <w:fldChar w:fldCharType="begin"/>
+      </w:r>
+      <w:r>
+        <w:rPr>
+          <w:lang w:val="es-AR"/>
+        </w:rPr>
+        <w:instrText xml:space="preserve"> SEQ Tabla \* ARABIC </w:instrText>
+      </w:r>
+      <w:r>
+        <w:fldChar w:fldCharType="separate"/>
+      </w:r>
+      <w:r>
+        <w:rPr>
+          <w:noProof/>
+          <w:lang w:val="es-AR"/>
+        </w:rPr>
+        <w:t>1</w:t>
+      </w:r>
+      <w:r>
+        <w:fldChar w:fldCharType="end"/>
+      </w:r>
+      <w:bookmarkEnd w:id="16"/>
+      <w:r>
+        <w:rPr>
+          <w:lang w:val="es-AR"/>
+        </w:rPr>
+        <w:t>: Desvío de la diferencia entre medias y medianas de distintos pares de letras</w:t>
+      </w:r>
+    </w:p>
+    <w:p>
+      <w:pPr>
+        <w:suppressAutoHyphens w:val="0"/>
+        <w:autoSpaceDN/>
+        <w:spacing w:after="160" w:line="259" w:lineRule="auto"/>
+        <w:textAlignment w:val="auto"/>
+        <w:rPr>
+          <w:lang w:val="es-AR" w:eastAsia="en-US" w:bidi="ar-SA"/>
+        </w:rPr>
+      </w:pPr>
+      <w:r>
+        <w:rPr>
+          <w:lang w:val="es-AR" w:eastAsia="en-US" w:bidi="ar-SA"/>
+        </w:rPr>
+        <w:t xml:space="preserve">---- Análisis de la variabilidad dentro de cada letra, mostrar (¿media mediana y varianza?) de la C y alguna otra letra </w:t>
+      </w:r>
+      <w:proofErr w:type="spellStart"/>
+      <w:r>
+        <w:rPr>
+          <w:lang w:val="es-AR" w:eastAsia="en-US" w:bidi="ar-SA"/>
+        </w:rPr>
+        <w:t>mas</w:t>
+      </w:r>
+      <w:proofErr w:type="spellEnd"/>
+      <w:r>
+        <w:rPr>
+          <w:lang w:val="es-AR" w:eastAsia="en-US" w:bidi="ar-SA"/>
+        </w:rPr>
+        <w:t xml:space="preserve"> compleja----</w:t>
+      </w:r>
+    </w:p>
+    <w:p>
+      <w:pPr>
+        <w:suppressAutoHyphens w:val="0"/>
+        <w:autoSpaceDN/>
+        <w:spacing w:after="160" w:line="259" w:lineRule="auto"/>
+        <w:textAlignment w:val="auto"/>
+        <w:rPr>
+          <w:lang w:val="es-AR" w:eastAsia="en-US" w:bidi="ar-SA"/>
+        </w:rPr>
+      </w:pPr>
+      <w:r>
+        <w:rPr>
+          <w:lang w:val="es-AR" w:eastAsia="en-US" w:bidi="ar-SA"/>
+        </w:rPr>
+        <w:t xml:space="preserve">---- Parrafito de que </w:t>
+      </w:r>
+      <w:r>
+        <w:rPr>
+          <w:lang w:val="es-AR" w:eastAsia="en-US" w:bidi="ar-SA"/>
+        </w:rPr>
+        <w:t xml:space="preserve">el análisis exploratorio es distinto a analizar </w:t>
+      </w:r>
+      <w:proofErr w:type="spellStart"/>
+      <w:r>
+        <w:rPr>
+          <w:lang w:val="es-AR" w:eastAsia="en-US" w:bidi="ar-SA"/>
+        </w:rPr>
+        <w:t>features</w:t>
+      </w:r>
+      <w:proofErr w:type="spellEnd"/>
+      <w:r>
+        <w:rPr>
+          <w:lang w:val="es-AR" w:eastAsia="en-US" w:bidi="ar-SA"/>
+        </w:rPr>
+        <w:t xml:space="preserve"> sueltas de una tabla común y que acá tuvimos que hacer </w:t>
+      </w:r>
+      <w:proofErr w:type="spellStart"/>
+      <w:r>
+        <w:rPr>
+          <w:lang w:val="es-AR" w:eastAsia="en-US" w:bidi="ar-SA"/>
+        </w:rPr>
+        <w:t>mas</w:t>
+      </w:r>
+      <w:proofErr w:type="spellEnd"/>
+      <w:r>
+        <w:rPr>
+          <w:lang w:val="es-AR" w:eastAsia="en-US" w:bidi="ar-SA"/>
+        </w:rPr>
+        <w:t xml:space="preserve"> análisis de distribuciones que de variables en si (quizás </w:t>
+      </w:r>
+      <w:proofErr w:type="gramStart"/>
+      <w:r>
+        <w:rPr>
+          <w:lang w:val="es-AR" w:eastAsia="en-US" w:bidi="ar-SA"/>
+        </w:rPr>
+        <w:t>podría</w:t>
+      </w:r>
+      <w:proofErr w:type="gramEnd"/>
+      <w:r>
+        <w:rPr>
+          <w:lang w:val="es-AR" w:eastAsia="en-US" w:bidi="ar-SA"/>
+        </w:rPr>
+        <w:t xml:space="preserve"> ir antes de analizar los gráficos -----</w:t>
+      </w:r>
+    </w:p>
+    <w:p>
+      <w:pPr>
+        <w:suppressAutoHyphens w:val="0"/>
+        <w:autoSpaceDN/>
+        <w:spacing w:after="160" w:line="259" w:lineRule="auto"/>
+        <w:textAlignment w:val="auto"/>
+        <w:rPr>
+          <w:lang w:val="es-AR" w:eastAsia="en-US" w:bidi="ar-SA"/>
+        </w:rPr>
+      </w:pPr>
+      <w:proofErr w:type="spellStart"/>
+      <w:r>
+        <w:rPr>
+          <w:lang w:val="es-AR" w:eastAsia="en-US" w:bidi="ar-SA"/>
+        </w:rPr>
+        <w:t>Dsp</w:t>
+      </w:r>
+      <w:proofErr w:type="spellEnd"/>
+      <w:r>
+        <w:rPr>
+          <w:lang w:val="es-AR" w:eastAsia="en-US" w:bidi="ar-SA"/>
+        </w:rPr>
+        <w:t xml:space="preserve"> de eso creo que se puede seguir con la parte de los modelitos</w:t>
+      </w:r>
+    </w:p>
+    <w:p>
+      <w:pPr>
+        <w:suppressAutoHyphens w:val="0"/>
+        <w:autoSpaceDN/>
+        <w:spacing w:after="160" w:line="259" w:lineRule="auto"/>
+        <w:textAlignment w:val="auto"/>
+        <w:rPr>
+          <w:lang w:val="es-AR" w:eastAsia="en-US" w:bidi="ar-SA"/>
+        </w:rPr>
+      </w:pPr>
+    </w:p>
+    <w:p>
+      <w:pPr>
+        <w:rPr>
+          <w:lang w:val="es-AR" w:eastAsia="en-US" w:bidi="ar-SA"/>
+        </w:rPr>
+      </w:pPr>
+      <w:r>
+        <w:rPr>
+          <w:noProof/>
+          <w:lang w:val="es-AR"/>
+          <w14:ligatures w14:val="standardContextual"/>
+        </w:rPr>
+        <w:t xml:space="preserve"> </w:t>
       </w:r>
     </w:p>
     <w:sectPr>
@@ -2933,6 +4554,127 @@
     </w:sectPr>
   </w:body>
 </w:document>
+</file>
+
+<file path=word/numbering.xml><?xml version="1.0" encoding="utf-8"?>
+<w:numbering xmlns:wpc="http://schemas.microsoft.com/office/word/2010/wordprocessingCanvas" xmlns:cx="http://schemas.microsoft.com/office/drawing/2014/chartex" xmlns:cx1="http://schemas.microsoft.com/office/drawing/2015/9/8/chartex" xmlns:cx2="http://schemas.microsoft.com/office/drawing/2015/10/21/chartex" xmlns:cx3="http://schemas.microsoft.com/office/drawing/2016/5/9/chartex" xmlns:cx4="http://schemas.microsoft.com/office/drawing/2016/5/10/chartex" xmlns:cx5="http://schemas.microsoft.com/office/drawing/2016/5/11/chartex" xmlns:cx6="http://schemas.microsoft.com/office/drawing/2016/5/12/chartex" xmlns:cx7="http://schemas.microsoft.com/office/drawing/2016/5/13/chartex" xmlns:cx8="http://schemas.microsoft.com/office/drawing/2016/5/14/chartex" xmlns:mc="http://schemas.openxmlformats.org/markup-compatibility/2006" xmlns:aink="http://schemas.microsoft.com/office/drawing/2016/ink" xmlns:am3d="http://schemas.microsoft.com/office/drawing/2017/model3d" xmlns:o="urn:schemas-microsoft-com:office:office" xmlns:oel="http://schemas.microsoft.com/office/2019/extlst" xmlns:r="http://schemas.openxmlformats.org/officeDocument/2006/relationships" xmlns:m="http://schemas.openxmlformats.org/officeDocument/2006/math" xmlns:v="urn:schemas-microsoft-com:vml" xmlns:wp14="http://schemas.microsoft.com/office/word/2010/wordprocessingDrawing" xmlns:wp="http://schemas.openxmlformats.org/drawingml/2006/wordprocessingDrawing" xmlns:w10="urn:schemas-microsoft-com:office:word" xmlns:w="http://schemas.openxmlformats.org/wordprocessingml/2006/main" xmlns:w14="http://schemas.microsoft.com/office/word/2010/wordml" xmlns:w15="http://schemas.microsoft.com/office/word/2012/wordml" xmlns:w16cex="http://schemas.microsoft.com/office/word/2018/wordml/cex" xmlns:w16cid="http://schemas.microsoft.com/office/word/2016/wordml/cid" xmlns:w16="http://schemas.microsoft.com/office/word/2018/wordml" xmlns:w16du="http://schemas.microsoft.com/office/word/2023/wordml/word16du" xmlns:w16sdtdh="http://schemas.microsoft.com/office/word/2020/wordml/sdtdatahash" xmlns:w16se="http://schemas.microsoft.com/office/word/2015/wordml/symex" xmlns:wpg="http://schemas.microsoft.com/office/word/2010/wordprocessingGroup" xmlns:wpi="http://schemas.microsoft.com/office/word/2010/wordprocessingInk" xmlns:wne="http://schemas.microsoft.com/office/word/2006/wordml" xmlns:wps="http://schemas.microsoft.com/office/word/2010/wordprocessingShape" mc:Ignorable="w14 w15 w16se w16cid w16 w16cex w16sdtdh w16du wp14">
+  <w:abstractNum w:abstractNumId="0" w15:restartNumberingAfterBreak="0">
+    <w:nsid w:val="6CDA4717"/>
+    <w:multiLevelType w:val="hybridMultilevel"/>
+    <w:tmpl w:val="5AD8A942"/>
+    <w:lvl w:ilvl="0" w:tplc="8EAC02C4">
+      <w:start w:val="46"/>
+      <w:numFmt w:val="bullet"/>
+      <w:lvlText w:val=""/>
+      <w:lvlJc w:val="left"/>
+      <w:pPr>
+        <w:ind w:left="720" w:hanging="360"/>
+      </w:pPr>
+      <w:rPr>
+        <w:rFonts w:ascii="Wingdings" w:eastAsia="Noto Serif CJK SC" w:hAnsi="Wingdings" w:cs="Lohit Devanagari" w:hint="default"/>
+      </w:rPr>
+    </w:lvl>
+    <w:lvl w:ilvl="1" w:tplc="2C0A0003" w:tentative="1">
+      <w:start w:val="1"/>
+      <w:numFmt w:val="bullet"/>
+      <w:lvlText w:val="o"/>
+      <w:lvlJc w:val="left"/>
+      <w:pPr>
+        <w:ind w:left="1440" w:hanging="360"/>
+      </w:pPr>
+      <w:rPr>
+        <w:rFonts w:ascii="Courier New" w:hAnsi="Courier New" w:cs="Courier New" w:hint="default"/>
+      </w:rPr>
+    </w:lvl>
+    <w:lvl w:ilvl="2" w:tplc="2C0A0005" w:tentative="1">
+      <w:start w:val="1"/>
+      <w:numFmt w:val="bullet"/>
+      <w:lvlText w:val=""/>
+      <w:lvlJc w:val="left"/>
+      <w:pPr>
+        <w:ind w:left="2160" w:hanging="360"/>
+      </w:pPr>
+      <w:rPr>
+        <w:rFonts w:ascii="Wingdings" w:hAnsi="Wingdings" w:hint="default"/>
+      </w:rPr>
+    </w:lvl>
+    <w:lvl w:ilvl="3" w:tplc="2C0A0001" w:tentative="1">
+      <w:start w:val="1"/>
+      <w:numFmt w:val="bullet"/>
+      <w:lvlText w:val=""/>
+      <w:lvlJc w:val="left"/>
+      <w:pPr>
+        <w:ind w:left="2880" w:hanging="360"/>
+      </w:pPr>
+      <w:rPr>
+        <w:rFonts w:ascii="Symbol" w:hAnsi="Symbol" w:hint="default"/>
+      </w:rPr>
+    </w:lvl>
+    <w:lvl w:ilvl="4" w:tplc="2C0A0003" w:tentative="1">
+      <w:start w:val="1"/>
+      <w:numFmt w:val="bullet"/>
+      <w:lvlText w:val="o"/>
+      <w:lvlJc w:val="left"/>
+      <w:pPr>
+        <w:ind w:left="3600" w:hanging="360"/>
+      </w:pPr>
+      <w:rPr>
+        <w:rFonts w:ascii="Courier New" w:hAnsi="Courier New" w:cs="Courier New" w:hint="default"/>
+      </w:rPr>
+    </w:lvl>
+    <w:lvl w:ilvl="5" w:tplc="2C0A0005" w:tentative="1">
+      <w:start w:val="1"/>
+      <w:numFmt w:val="bullet"/>
+      <w:lvlText w:val=""/>
+      <w:lvlJc w:val="left"/>
+      <w:pPr>
+        <w:ind w:left="4320" w:hanging="360"/>
+      </w:pPr>
+      <w:rPr>
+        <w:rFonts w:ascii="Wingdings" w:hAnsi="Wingdings" w:hint="default"/>
+      </w:rPr>
+    </w:lvl>
+    <w:lvl w:ilvl="6" w:tplc="2C0A0001" w:tentative="1">
+      <w:start w:val="1"/>
+      <w:numFmt w:val="bullet"/>
+      <w:lvlText w:val=""/>
+      <w:lvlJc w:val="left"/>
+      <w:pPr>
+        <w:ind w:left="5040" w:hanging="360"/>
+      </w:pPr>
+      <w:rPr>
+        <w:rFonts w:ascii="Symbol" w:hAnsi="Symbol" w:hint="default"/>
+      </w:rPr>
+    </w:lvl>
+    <w:lvl w:ilvl="7" w:tplc="2C0A0003" w:tentative="1">
+      <w:start w:val="1"/>
+      <w:numFmt w:val="bullet"/>
+      <w:lvlText w:val="o"/>
+      <w:lvlJc w:val="left"/>
+      <w:pPr>
+        <w:ind w:left="5760" w:hanging="360"/>
+      </w:pPr>
+      <w:rPr>
+        <w:rFonts w:ascii="Courier New" w:hAnsi="Courier New" w:cs="Courier New" w:hint="default"/>
+      </w:rPr>
+    </w:lvl>
+    <w:lvl w:ilvl="8" w:tplc="2C0A0005" w:tentative="1">
+      <w:start w:val="1"/>
+      <w:numFmt w:val="bullet"/>
+      <w:lvlText w:val=""/>
+      <w:lvlJc w:val="left"/>
+      <w:pPr>
+        <w:ind w:left="6480" w:hanging="360"/>
+      </w:pPr>
+      <w:rPr>
+        <w:rFonts w:ascii="Wingdings" w:hAnsi="Wingdings" w:hint="default"/>
+      </w:rPr>
+    </w:lvl>
+  </w:abstractNum>
+  <w:num w:numId="1" w16cid:durableId="1557859176">
+    <w:abstractNumId w:val="0"/>
+  </w:num>
+</w:numbering>
 </file>
 
 <file path=word/styles.xml><?xml version="1.0" encoding="utf-8"?>
@@ -3881,6 +5623,25 @@
       <w:szCs w:val="16"/>
     </w:rPr>
   </w:style>
+  <w:style w:type="table" w:styleId="Tablaconcuadrcula">
+    <w:name w:val="Table Grid"/>
+    <w:basedOn w:val="Tablanormal"/>
+    <w:uiPriority w:val="39"/>
+    <w:rsid w:val="00D6187B"/>
+    <w:pPr>
+      <w:spacing w:after="0" w:line="240" w:lineRule="auto"/>
+    </w:pPr>
+    <w:tblPr>
+      <w:tblBorders>
+        <w:top w:val="single" w:sz="4" w:space="0" w:color="auto"/>
+        <w:left w:val="single" w:sz="4" w:space="0" w:color="auto"/>
+        <w:bottom w:val="single" w:sz="4" w:space="0" w:color="auto"/>
+        <w:right w:val="single" w:sz="4" w:space="0" w:color="auto"/>
+        <w:insideH w:val="single" w:sz="4" w:space="0" w:color="auto"/>
+        <w:insideV w:val="single" w:sz="4" w:space="0" w:color="auto"/>
+      </w:tblBorders>
+    </w:tblPr>
+  </w:style>
 </w:styles>
 </file>
 

</xml_diff>

<commit_message>
redondeando conclusion de clasif binaria
</commit_message>
<xml_diff>
--- a/TP2.docx
+++ b/TP2.docx
@@ -19,7 +19,7 @@
           <w:lang w:val="es-AR"/>
         </w:rPr>
         <w:drawing>
-          <wp:anchor distT="0" distB="0" distL="114300" distR="114300" simplePos="0" relativeHeight="4294966274" behindDoc="0" locked="0" layoutInCell="0" allowOverlap="1" wp14:anchorId="5852D44D" wp14:editId="5668D7D4">
+          <wp:anchor distT="0" distB="0" distL="114300" distR="114300" simplePos="0" relativeHeight="251652096" behindDoc="0" locked="0" layoutInCell="0" allowOverlap="1" wp14:anchorId="5852D44D" wp14:editId="5668D7D4">
             <wp:simplePos x="0" y="0"/>
             <wp:positionH relativeFrom="margin">
               <wp:align>center</wp:align>
@@ -67,7 +67,7 @@
     </w:p>
     <w:p>
       <w:pPr>
-        <w:pStyle w:val="Ttulo2"/>
+        <w:pStyle w:val="Heading2"/>
         <w:jc w:val="center"/>
         <w:rPr>
           <w:rFonts w:ascii="Ubuntu" w:hAnsi="Ubuntu"/>
@@ -690,7 +690,7 @@
     </w:p>
     <w:p>
       <w:pPr>
-        <w:pStyle w:val="Ttulo2"/>
+        <w:pStyle w:val="Heading2"/>
         <w:rPr>
           <w:lang w:val="es-AR"/>
         </w:rPr>
@@ -712,7 +712,7 @@
     </w:p>
     <w:p>
       <w:pPr>
-        <w:pStyle w:val="Ttulo2"/>
+        <w:pStyle w:val="Heading2"/>
         <w:rPr>
           <w:lang w:val="es-AR"/>
         </w:rPr>
@@ -848,7 +848,25 @@
           <w:szCs w:val="22"/>
           <w:lang w:val="es-AR" w:eastAsia="en-US" w:bidi="ar-SA"/>
         </w:rPr>
-        <w:t xml:space="preserve"> Standards and </w:t>
+        <w:t xml:space="preserve"> </w:t>
+      </w:r>
+      <w:proofErr w:type="spellStart"/>
+      <w:r>
+        <w:rPr>
+          <w:sz w:val="22"/>
+          <w:szCs w:val="22"/>
+          <w:lang w:val="es-AR" w:eastAsia="en-US" w:bidi="ar-SA"/>
+        </w:rPr>
+        <w:t>Standards</w:t>
+      </w:r>
+      <w:proofErr w:type="spellEnd"/>
+      <w:r>
+        <w:rPr>
+          <w:sz w:val="22"/>
+          <w:szCs w:val="22"/>
+          <w:lang w:val="es-AR" w:eastAsia="en-US" w:bidi="ar-SA"/>
+        </w:rPr>
+        <w:t xml:space="preserve"> and </w:t>
       </w:r>
       <w:proofErr w:type="spellStart"/>
       <w:r>
@@ -997,7 +1015,7 @@
         <mc:AlternateContent>
           <mc:Choice Requires="wpg">
             <w:drawing>
-              <wp:anchor distT="635" distB="35560" distL="114300" distR="114300" simplePos="0" relativeHeight="4294966275" behindDoc="0" locked="0" layoutInCell="0" allowOverlap="1" wp14:anchorId="3C4F335B" wp14:editId="0F2CD6DB">
+              <wp:anchor distT="635" distB="35560" distL="114300" distR="114300" simplePos="0" relativeHeight="251653120" behindDoc="0" locked="0" layoutInCell="0" allowOverlap="1" wp14:anchorId="3C4F335B" wp14:editId="0F2CD6DB">
                 <wp:simplePos x="0" y="0"/>
                 <wp:positionH relativeFrom="column">
                   <wp:posOffset>1104900</wp:posOffset>
@@ -1078,7 +1096,7 @@
                           <w:txbxContent>
                             <w:p>
                               <w:pPr>
-                                <w:pStyle w:val="Descripcin"/>
+                                <w:pStyle w:val="Caption"/>
                                 <w:rPr>
                                   <w:rFonts w:cs="Lohit Devanagari"/>
                                   <w:lang w:val="es-AR" w:eastAsia="en-US"/>
@@ -1143,7 +1161,7 @@
           </mc:Choice>
           <mc:Fallback>
             <w:pict>
-              <v:group w14:anchorId="3C4F335B" id="Grupo 1" o:spid="_x0000_s1026" style="position:absolute;left:0;text-align:left;margin-left:87pt;margin-top:3.9pt;width:276.1pt;height:314.3pt;z-index:-1021;mso-wrap-distance-top:.05pt;mso-wrap-distance-bottom:2.8pt" coordsize="35064,39916" o:gfxdata="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" o:allowincell="f">
+              <v:group w14:anchorId="3C4F335B" id="Grupo 1" o:spid="_x0000_s1026" style="position:absolute;left:0;text-align:left;margin-left:87pt;margin-top:3.9pt;width:276.1pt;height:314.3pt;z-index:251653120;mso-wrap-distance-top:.05pt;mso-wrap-distance-bottom:2.8pt" coordsize="35064,39916" o:gfxdata="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" o:allowincell="f">
                 <v:shapetype id="_x0000_t75" coordsize="21600,21600" o:spt="75" o:preferrelative="t" path="m@4@5l@4@11@9@11@9@5xe" filled="f" stroked="f">
                   <v:stroke joinstyle="miter"/>
                   <v:formulas>
@@ -1171,7 +1189,7 @@
                     <w:txbxContent>
                       <w:p>
                         <w:pPr>
-                          <w:pStyle w:val="Descripcin"/>
+                          <w:pStyle w:val="Caption"/>
                           <w:rPr>
                             <w:rFonts w:cs="Lohit Devanagari"/>
                             <w:lang w:val="es-AR" w:eastAsia="en-US"/>
@@ -1502,7 +1520,7 @@
     </w:p>
     <w:p>
       <w:pPr>
-        <w:pStyle w:val="Ttulo3"/>
+        <w:pStyle w:val="Heading3"/>
         <w:rPr>
           <w:lang w:val="es-AR" w:eastAsia="en-US" w:bidi="ar-SA"/>
         </w:rPr>
@@ -1528,7 +1546,7 @@
         <mc:AlternateContent>
           <mc:Choice Requires="wpg">
             <w:drawing>
-              <wp:anchor distT="635" distB="12700" distL="114300" distR="114300" simplePos="0" relativeHeight="4294966277" behindDoc="0" locked="0" layoutInCell="0" allowOverlap="1" wp14:anchorId="4359D13A" wp14:editId="463B462E">
+              <wp:anchor distT="635" distB="12700" distL="114300" distR="114300" simplePos="0" relativeHeight="251654144" behindDoc="0" locked="0" layoutInCell="0" allowOverlap="1" wp14:anchorId="4359D13A" wp14:editId="463B462E">
                 <wp:simplePos x="0" y="0"/>
                 <wp:positionH relativeFrom="margin">
                   <wp:align>center</wp:align>
@@ -1609,7 +1627,7 @@
                           <w:txbxContent>
                             <w:p>
                               <w:pPr>
-                                <w:pStyle w:val="Descripcin"/>
+                                <w:pStyle w:val="Caption"/>
                                 <w:rPr>
                                   <w:rFonts w:cs="Lohit Devanagari"/>
                                   <w:lang w:val="es-AR" w:eastAsia="en-US"/>
@@ -1684,7 +1702,7 @@
           </mc:Choice>
           <mc:Fallback>
             <w:pict>
-              <v:group w14:anchorId="4359D13A" id="_x0000_s1029" style="position:absolute;left:0;text-align:left;margin-left:0;margin-top:68.2pt;width:205.95pt;height:191.55pt;z-index:-1019;mso-wrap-distance-top:.05pt;mso-wrap-distance-bottom:1pt;mso-position-horizontal:center;mso-position-horizontal-relative:margin;mso-width-relative:margin;mso-height-relative:margin" coordsize="29142,28544" o:gfxdata="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" o:allowincell="f">
+              <v:group w14:anchorId="4359D13A" id="_x0000_s1029" style="position:absolute;left:0;text-align:left;margin-left:0;margin-top:68.2pt;width:205.95pt;height:191.55pt;z-index:251654144;mso-wrap-distance-top:.05pt;mso-wrap-distance-bottom:1pt;mso-position-horizontal:center;mso-position-horizontal-relative:margin;mso-width-relative:margin;mso-height-relative:margin" coordsize="29142,28544" o:gfxdata="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" o:allowincell="f">
                 <v:shape id="Imagen 1" o:spid="_x0000_s1030" type="#_x0000_t75" alt="Histograma&#10;&#10;Descripción generada automáticamente" style="position:absolute;width:26489;height:23947;visibility:visible;mso-wrap-style:square" o:gfxdata="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" strokeweight="0">
                   <v:imagedata r:id="rId9" o:title="Histograma&#10;&#10;Descripción generada automáticamente"/>
                 </v:shape>
@@ -1693,7 +1711,7 @@
                     <w:txbxContent>
                       <w:p>
                         <w:pPr>
-                          <w:pStyle w:val="Descripcin"/>
+                          <w:pStyle w:val="Caption"/>
                           <w:rPr>
                             <w:rFonts w:cs="Lohit Devanagari"/>
                             <w:lang w:val="es-AR" w:eastAsia="en-US"/>
@@ -2196,7 +2214,7 @@
         <mc:AlternateContent>
           <mc:Choice Requires="wpg">
             <w:drawing>
-              <wp:anchor distT="0" distB="635" distL="114300" distR="114300" simplePos="0" relativeHeight="4294966279" behindDoc="0" locked="0" layoutInCell="0" allowOverlap="1" wp14:anchorId="4199569D" wp14:editId="6B003C82">
+              <wp:anchor distT="0" distB="635" distL="114300" distR="114300" simplePos="0" relativeHeight="251655168" behindDoc="0" locked="0" layoutInCell="0" allowOverlap="1" wp14:anchorId="4199569D" wp14:editId="6B003C82">
                 <wp:simplePos x="0" y="0"/>
                 <wp:positionH relativeFrom="margin">
                   <wp:align>center</wp:align>
@@ -2311,7 +2329,7 @@
                           <w:txbxContent>
                             <w:p>
                               <w:pPr>
-                                <w:pStyle w:val="Descripcin"/>
+                                <w:pStyle w:val="Caption"/>
                                 <w:jc w:val="center"/>
                                 <w:rPr>
                                   <w:rFonts w:cs="Lohit Devanagari"/>
@@ -2419,7 +2437,7 @@
           </mc:Choice>
           <mc:Fallback>
             <w:pict>
-              <v:group w14:anchorId="4199569D" id="Grupo 3" o:spid="_x0000_s1032" style="position:absolute;left:0;text-align:left;margin-left:0;margin-top:10.95pt;width:306.1pt;height:231.65pt;z-index:-1017;mso-wrap-distance-bottom:.05pt;mso-position-horizontal:center;mso-position-horizontal-relative:margin" coordsize="38876,29419" o:gfxdata="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" o:allowincell="f">
+              <v:group w14:anchorId="4199569D" id="Grupo 3" o:spid="_x0000_s1032" style="position:absolute;left:0;text-align:left;margin-left:0;margin-top:10.95pt;width:306.1pt;height:231.65pt;z-index:251655168;mso-wrap-distance-bottom:.05pt;mso-position-horizontal:center;mso-position-horizontal-relative:margin" coordsize="38876,29419" o:gfxdata="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" o:allowincell="f">
                 <v:group id="Group 1832532554" o:spid="_x0000_s1033" style="position:absolute;width:38876;height:25387" coordsize="0,0" o:gfxdata="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">
                   <v:shape id="Imagen 1" o:spid="_x0000_s1034" type="#_x0000_t75" alt="Gráfico, Gráfico de líneas&#10;&#10;Descripción generada automáticamente" style="position:absolute;width:1874520;height:2538720;visibility:visible;mso-wrap-style:square" o:gfxdata="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" strokeweight="0">
                     <v:imagedata r:id="rId12" o:title="Gráfico, Gráfico de líneas&#10;&#10;Descripción generada automáticamente"/>
@@ -2433,7 +2451,7 @@
                     <w:txbxContent>
                       <w:p>
                         <w:pPr>
-                          <w:pStyle w:val="Descripcin"/>
+                          <w:pStyle w:val="Caption"/>
                           <w:jc w:val="center"/>
                           <w:rPr>
                             <w:rFonts w:cs="Lohit Devanagari"/>
@@ -2690,7 +2708,7 @@
         <mc:AlternateContent>
           <mc:Choice Requires="wpg">
             <w:drawing>
-              <wp:anchor distT="0" distB="6350" distL="114300" distR="113665" simplePos="0" relativeHeight="4294966283" behindDoc="0" locked="0" layoutInCell="0" allowOverlap="1" wp14:anchorId="3D70CA15" wp14:editId="38A4BB5E">
+              <wp:anchor distT="0" distB="6350" distL="114300" distR="113665" simplePos="0" relativeHeight="251657216" behindDoc="0" locked="0" layoutInCell="0" allowOverlap="1" wp14:anchorId="3D70CA15" wp14:editId="38A4BB5E">
                 <wp:simplePos x="0" y="0"/>
                 <wp:positionH relativeFrom="column">
                   <wp:posOffset>55245</wp:posOffset>
@@ -2827,7 +2845,7 @@
                           <w:txbxContent>
                             <w:p>
                               <w:pPr>
-                                <w:pStyle w:val="Descripcin"/>
+                                <w:pStyle w:val="Caption"/>
                                 <w:rPr>
                                   <w:rFonts w:cs="Lohit Devanagari"/>
                                   <w:lang w:val="es-AR" w:eastAsia="en-US"/>
@@ -2884,7 +2902,7 @@
           </mc:Choice>
           <mc:Fallback>
             <w:pict>
-              <v:group w14:anchorId="3D70CA15" id="Grupo 5" o:spid="_x0000_s1037" style="position:absolute;margin-left:4.35pt;margin-top:13.75pt;width:445.05pt;height:168pt;z-index:-1013;mso-wrap-distance-right:8.95pt;mso-wrap-distance-bottom:.5pt" coordsize="56520,21337" o:gfxdata="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